<commit_message>
update modelo dominio, use cases e relatorio
</commit_message>
<xml_diff>
--- a/fase1/Relatorio_DSS_Parte1.docx
+++ b/fase1/Relatorio_DSS_Parte1.docx
@@ -1234,7 +1234,7 @@
         <w:jc w:val="both"/>
       </w:pPr>
       <w:r>
-        <w:t>dividas a pagar,</w:t>
+        <w:t>dinheiro que lhe foi pago por outros utilizadores</w:t>
       </w:r>
     </w:p>
     <w:p>
@@ -1247,23 +1247,7 @@
         <w:jc w:val="both"/>
       </w:pPr>
       <w:r>
-        <w:t>pagamentos recebidos da part</w:t>
-      </w:r>
-      <w:r>
-        <w:t>e de outros moradores,</w:t>
-      </w:r>
-    </w:p>
-    <w:p>
-      <w:pPr>
-        <w:pStyle w:val="PargrafodaLista"/>
-        <w:numPr>
-          <w:ilvl w:val="1"/>
-          <w:numId w:val="20"/>
-        </w:numPr>
-        <w:jc w:val="both"/>
-      </w:pPr>
-      <w:r>
-        <w:t>pagamentos que lhe são devidos;</w:t>
+        <w:t>dinheiro em dívida a outros moradores</w:t>
       </w:r>
     </w:p>
     <w:p>
@@ -1407,25 +1391,13 @@
         <w:jc w:val="both"/>
       </w:pPr>
       <w:r>
-        <w:t>Estando autenticado, um morador deverá poder registar o pagamen</w:t>
-      </w:r>
-      <w:r>
-        <w:t xml:space="preserve">to da totalidade ou parte de uma despesa que esteja a partilhar. Se o morador </w:t>
-      </w:r>
-      <w:r>
-        <w:t>registar um pagamento de</w:t>
-      </w:r>
-      <w:r>
-        <w:t xml:space="preserve"> montante superior ao que </w:t>
-      </w:r>
-      <w:r>
-        <w:t>lhe foi atribuído</w:t>
-      </w:r>
-      <w:r>
-        <w:t xml:space="preserve"> no plano de divisão da despesa, o sistema deverá calcular o valor que </w:t>
-      </w:r>
-      <w:r>
-        <w:t>os restantes moradores envolvidos na partilha da despesa ficarão a dever ao morador que pagou mais do que devia;</w:t>
+        <w:t>Qualquer morador autenticado deverá poder registar um pagamento que fez a outro utilizador</w:t>
+      </w:r>
+      <w:r>
+        <w:t>, para pagar a totalidade ou parte de uma dívida que tem para com ele</w:t>
+      </w:r>
+      <w:r>
+        <w:t>;</w:t>
       </w:r>
     </w:p>
     <w:p>
@@ -1438,25 +1410,25 @@
         <w:jc w:val="both"/>
       </w:pPr>
       <w:r>
-        <w:t>Depois de criada, deve-se poder mudar os dados de uma despesa tais como a descrição, o valor total a pagar</w:t>
-      </w:r>
-      <w:r>
-        <w:t xml:space="preserve">, o prazo limite (mudar ou remover se </w:t>
-      </w:r>
-      <w:r>
-        <w:t>existir</w:t>
-      </w:r>
-      <w:r>
-        <w:t xml:space="preserve">, adicionar se não </w:t>
-      </w:r>
-      <w:r>
-        <w:t>existir</w:t>
-      </w:r>
-      <w:r>
-        <w:t>)</w:t>
-      </w:r>
-      <w:r>
-        <w:t>, os utilizadores que a devem pagar e a forma como está dividida pelos mesmos;</w:t>
+        <w:t>Estando autenticado, um morador deverá poder registar o pagamen</w:t>
+      </w:r>
+      <w:r>
+        <w:t xml:space="preserve">to da totalidade ou parte de uma despesa que esteja a partilhar. Se o morador </w:t>
+      </w:r>
+      <w:r>
+        <w:t>registar um pagamento de</w:t>
+      </w:r>
+      <w:r>
+        <w:t xml:space="preserve"> montante superior ao que </w:t>
+      </w:r>
+      <w:r>
+        <w:t>lhe foi atribuído</w:t>
+      </w:r>
+      <w:r>
+        <w:t xml:space="preserve"> no plano de divisão da despesa, o sistema deverá calcular o valor que </w:t>
+      </w:r>
+      <w:r>
+        <w:t>os restantes moradores envolvidos na partilha da despesa ficarão a dever ao morador que pagou mais do que devia;</w:t>
       </w:r>
     </w:p>
     <w:p>
@@ -1491,20 +1463,23 @@
         <w:jc w:val="both"/>
       </w:pPr>
       <w:r>
+        <w:t xml:space="preserve">Qualquer </w:t>
+      </w:r>
+      <w:r>
+        <w:t>morador registado</w:t>
+      </w:r>
+      <w:r>
+        <w:t xml:space="preserve"> deverá poder sair da partilha de despesas do apartamento, através da eliminação da sua conta. </w:t>
+      </w:r>
+      <w:r>
+        <w:t>Se</w:t>
+      </w:r>
+      <w:r>
+        <w:t xml:space="preserve">, ao abandonar a partilha de despesas, o morador ainda tiver despesas ou dívidas por pagar, o registo do pagamento </w:t>
+      </w:r>
+      <w:r>
         <w:lastRenderedPageBreak/>
-        <w:t xml:space="preserve">Qualquer </w:t>
-      </w:r>
-      <w:r>
-        <w:t>morador registado</w:t>
-      </w:r>
-      <w:r>
-        <w:t xml:space="preserve"> deverá poder sair da partilha de despesas do apartamento, através da eliminação da sua conta. </w:t>
-      </w:r>
-      <w:r>
-        <w:t>Se</w:t>
-      </w:r>
-      <w:r>
-        <w:t>, ao abandonar a partilha de despesas, o morador ainda tiver despesas ou dívidas por pagar, o registo do pagamento das despesa</w:t>
+        <w:t>das despesa</w:t>
       </w:r>
       <w:r>
         <w:t>s deverá ficar à responsabilidade</w:t>
@@ -1672,7 +1647,7 @@
           <w:noProof/>
           <w:lang w:eastAsia="pt-PT"/>
         </w:rPr>
-        <w:pict w14:anchorId="0FBD42E3">
+        <w:pict w14:anchorId="41D75E09">
           <v:shapetype id="_x0000_t75" coordsize="21600,21600" o:spt="75" o:preferrelative="t" path="m@4@5l@4@11@9@11@9@5xe" filled="f" stroked="f">
             <v:stroke joinstyle="miter"/>
             <v:formulas>
@@ -1692,7 +1667,7 @@
             <v:path o:extrusionok="f" gradientshapeok="t" o:connecttype="rect"/>
             <o:lock v:ext="edit" aspectratio="t"/>
           </v:shapetype>
-          <v:shape id="_x0000_i1025" type="#_x0000_t75" style="width:769.5pt;height:351.75pt">
+          <v:shape id="_x0000_i1027" type="#_x0000_t75" style="width:769.5pt;height:320.25pt">
             <v:imagedata r:id="rId15" o:title="Capturar"/>
           </v:shape>
         </w:pict>
@@ -1731,7 +1706,12 @@
         <w:t>-</w:t>
       </w:r>
       <w:r>
-        <w:t>Modelo de domínio da partilha de despesas num apartamento</w:t>
+        <w:t>Modelo de domínio da partilha de despes</w:t>
+      </w:r>
+      <w:bookmarkStart w:id="0" w:name="_GoBack"/>
+      <w:bookmarkEnd w:id="0"/>
+      <w:r>
+        <w:t>as num apartamento</w:t>
       </w:r>
     </w:p>
     <w:p>
@@ -1745,8 +1725,6 @@
           <w:docGrid w:linePitch="360"/>
         </w:sectPr>
       </w:pPr>
-      <w:bookmarkStart w:id="0" w:name="_GoBack"/>
-      <w:bookmarkEnd w:id="0"/>
     </w:p>
     <w:p>
       <w:pPr>
@@ -5700,6 +5678,418 @@
       </w:tr>
     </w:tbl>
     <w:p/>
+    <w:tbl>
+      <w:tblPr>
+        <w:tblStyle w:val="Tabelacomgrelha"/>
+        <w:tblW w:w="5000" w:type="pct"/>
+        <w:tblLook w:val="04A0" w:firstRow="1" w:lastRow="0" w:firstColumn="1" w:lastColumn="0" w:noHBand="0" w:noVBand="1"/>
+      </w:tblPr>
+      <w:tblGrid>
+        <w:gridCol w:w="2830"/>
+        <w:gridCol w:w="2830"/>
+        <w:gridCol w:w="2834"/>
+      </w:tblGrid>
+      <w:tr>
+        <w:tc>
+          <w:tcPr>
+            <w:tcW w:w="5000" w:type="pct"/>
+            <w:gridSpan w:val="3"/>
+          </w:tcPr>
+          <w:p>
+            <w:proofErr w:type="gramStart"/>
+            <w:r>
+              <w:rPr>
+                <w:b/>
+              </w:rPr>
+              <w:t>Use Case</w:t>
+            </w:r>
+            <w:proofErr w:type="gramEnd"/>
+            <w:r>
+              <w:rPr>
+                <w:b/>
+              </w:rPr>
+              <w:t xml:space="preserve">: </w:t>
+            </w:r>
+            <w:r>
+              <w:t>Registar pagamento ao morador</w:t>
+            </w:r>
+          </w:p>
+        </w:tc>
+      </w:tr>
+      <w:tr>
+        <w:tc>
+          <w:tcPr>
+            <w:tcW w:w="5000" w:type="pct"/>
+            <w:gridSpan w:val="3"/>
+          </w:tcPr>
+          <w:p>
+            <w:r>
+              <w:rPr>
+                <w:b/>
+              </w:rPr>
+              <w:t>Descrição</w:t>
+            </w:r>
+            <w:proofErr w:type="gramStart"/>
+            <w:r>
+              <w:rPr>
+                <w:b/>
+              </w:rPr>
+              <w:t xml:space="preserve">: </w:t>
+            </w:r>
+            <w:r>
+              <w:t>Um</w:t>
+            </w:r>
+            <w:proofErr w:type="gramEnd"/>
+            <w:r>
+              <w:t xml:space="preserve"> morador regista um pagamento que fez a outro Morador</w:t>
+            </w:r>
+          </w:p>
+        </w:tc>
+      </w:tr>
+      <w:tr>
+        <w:tc>
+          <w:tcPr>
+            <w:tcW w:w="5000" w:type="pct"/>
+            <w:gridSpan w:val="3"/>
+          </w:tcPr>
+          <w:p>
+            <w:r>
+              <w:rPr>
+                <w:b/>
+              </w:rPr>
+              <w:t xml:space="preserve">Pré-condição: </w:t>
+            </w:r>
+            <w:r>
+              <w:t>Morador autenticado</w:t>
+            </w:r>
+          </w:p>
+        </w:tc>
+      </w:tr>
+      <w:tr>
+        <w:tc>
+          <w:tcPr>
+            <w:tcW w:w="5000" w:type="pct"/>
+            <w:gridSpan w:val="3"/>
+          </w:tcPr>
+          <w:p>
+            <w:r>
+              <w:rPr>
+                <w:b/>
+              </w:rPr>
+              <w:t xml:space="preserve">Pós-condição: </w:t>
+            </w:r>
+            <w:r>
+              <w:t>Pagamento entre moradores registado</w:t>
+            </w:r>
+          </w:p>
+        </w:tc>
+      </w:tr>
+      <w:tr>
+        <w:tc>
+          <w:tcPr>
+            <w:tcW w:w="1666" w:type="pct"/>
+          </w:tcPr>
+          <w:p/>
+        </w:tc>
+        <w:tc>
+          <w:tcPr>
+            <w:tcW w:w="1666" w:type="pct"/>
+          </w:tcPr>
+          <w:p>
+            <w:pPr>
+              <w:rPr>
+                <w:b/>
+              </w:rPr>
+            </w:pPr>
+            <w:r>
+              <w:rPr>
+                <w:b/>
+              </w:rPr>
+              <w:t>Actor</w:t>
+            </w:r>
+          </w:p>
+        </w:tc>
+        <w:tc>
+          <w:tcPr>
+            <w:tcW w:w="1668" w:type="pct"/>
+          </w:tcPr>
+          <w:p>
+            <w:pPr>
+              <w:rPr>
+                <w:b/>
+              </w:rPr>
+            </w:pPr>
+            <w:r>
+              <w:rPr>
+                <w:b/>
+              </w:rPr>
+              <w:t>Sistema</w:t>
+            </w:r>
+          </w:p>
+        </w:tc>
+      </w:tr>
+      <w:tr>
+        <w:tc>
+          <w:tcPr>
+            <w:tcW w:w="1666" w:type="pct"/>
+            <w:vMerge w:val="restart"/>
+          </w:tcPr>
+          <w:p>
+            <w:pPr>
+              <w:rPr>
+                <w:b/>
+              </w:rPr>
+            </w:pPr>
+            <w:r>
+              <w:rPr>
+                <w:b/>
+              </w:rPr>
+              <w:t>Comportamento</w:t>
+            </w:r>
+          </w:p>
+          <w:p>
+            <w:pPr>
+              <w:rPr>
+                <w:b/>
+              </w:rPr>
+            </w:pPr>
+            <w:r>
+              <w:rPr>
+                <w:b/>
+              </w:rPr>
+              <w:t>Normal</w:t>
+            </w:r>
+          </w:p>
+        </w:tc>
+        <w:tc>
+          <w:tcPr>
+            <w:tcW w:w="1666" w:type="pct"/>
+          </w:tcPr>
+          <w:p>
+            <w:pPr>
+              <w:pStyle w:val="PargrafodaLista"/>
+              <w:ind w:left="360"/>
+            </w:pPr>
+          </w:p>
+        </w:tc>
+        <w:tc>
+          <w:tcPr>
+            <w:tcW w:w="1668" w:type="pct"/>
+          </w:tcPr>
+          <w:p>
+            <w:pPr>
+              <w:pStyle w:val="PargrafodaLista"/>
+              <w:numPr>
+                <w:ilvl w:val="0"/>
+                <w:numId w:val="26"/>
+              </w:numPr>
+            </w:pPr>
+            <w:r>
+              <w:t>Apresenta moradores registados no apartamento</w:t>
+            </w:r>
+          </w:p>
+        </w:tc>
+      </w:tr>
+      <w:tr>
+        <w:tc>
+          <w:tcPr>
+            <w:tcW w:w="1666" w:type="pct"/>
+            <w:vMerge/>
+          </w:tcPr>
+          <w:p>
+            <w:pPr>
+              <w:rPr>
+                <w:b/>
+              </w:rPr>
+            </w:pPr>
+          </w:p>
+        </w:tc>
+        <w:tc>
+          <w:tcPr>
+            <w:tcW w:w="1666" w:type="pct"/>
+          </w:tcPr>
+          <w:p>
+            <w:pPr>
+              <w:pStyle w:val="PargrafodaLista"/>
+              <w:numPr>
+                <w:ilvl w:val="0"/>
+                <w:numId w:val="26"/>
+              </w:numPr>
+            </w:pPr>
+            <w:r>
+              <w:t>Seleciona Morador a quem pretende efetuar o pagamento</w:t>
+            </w:r>
+          </w:p>
+        </w:tc>
+        <w:tc>
+          <w:tcPr>
+            <w:tcW w:w="1668" w:type="pct"/>
+          </w:tcPr>
+          <w:p/>
+        </w:tc>
+      </w:tr>
+      <w:tr>
+        <w:tc>
+          <w:tcPr>
+            <w:tcW w:w="1666" w:type="pct"/>
+            <w:vMerge/>
+          </w:tcPr>
+          <w:p/>
+        </w:tc>
+        <w:tc>
+          <w:tcPr>
+            <w:tcW w:w="1666" w:type="pct"/>
+          </w:tcPr>
+          <w:p/>
+        </w:tc>
+        <w:tc>
+          <w:tcPr>
+            <w:tcW w:w="1668" w:type="pct"/>
+          </w:tcPr>
+          <w:p>
+            <w:pPr>
+              <w:pStyle w:val="PargrafodaLista"/>
+              <w:numPr>
+                <w:ilvl w:val="0"/>
+                <w:numId w:val="26"/>
+              </w:numPr>
+            </w:pPr>
+            <w:r>
+              <w:t>Regista morador a quem vai ser efetuado o pagamento</w:t>
+            </w:r>
+          </w:p>
+        </w:tc>
+      </w:tr>
+      <w:tr>
+        <w:tc>
+          <w:tcPr>
+            <w:tcW w:w="1666" w:type="pct"/>
+            <w:vMerge/>
+          </w:tcPr>
+          <w:p/>
+        </w:tc>
+        <w:tc>
+          <w:tcPr>
+            <w:tcW w:w="1666" w:type="pct"/>
+          </w:tcPr>
+          <w:p>
+            <w:pPr>
+              <w:pStyle w:val="PargrafodaLista"/>
+              <w:numPr>
+                <w:ilvl w:val="0"/>
+                <w:numId w:val="26"/>
+              </w:numPr>
+            </w:pPr>
+            <w:r>
+              <w:t>Indica montante a pagar</w:t>
+            </w:r>
+          </w:p>
+        </w:tc>
+        <w:tc>
+          <w:tcPr>
+            <w:tcW w:w="1668" w:type="pct"/>
+          </w:tcPr>
+          <w:p/>
+        </w:tc>
+      </w:tr>
+      <w:tr>
+        <w:tc>
+          <w:tcPr>
+            <w:tcW w:w="1666" w:type="pct"/>
+            <w:vMerge/>
+          </w:tcPr>
+          <w:p/>
+        </w:tc>
+        <w:tc>
+          <w:tcPr>
+            <w:tcW w:w="1666" w:type="pct"/>
+          </w:tcPr>
+          <w:p/>
+        </w:tc>
+        <w:tc>
+          <w:tcPr>
+            <w:tcW w:w="1668" w:type="pct"/>
+          </w:tcPr>
+          <w:p>
+            <w:pPr>
+              <w:pStyle w:val="PargrafodaLista"/>
+              <w:numPr>
+                <w:ilvl w:val="0"/>
+                <w:numId w:val="26"/>
+              </w:numPr>
+            </w:pPr>
+            <w:r>
+              <w:t>Regista o pagamento do montante pretendido ao morador</w:t>
+            </w:r>
+          </w:p>
+        </w:tc>
+      </w:tr>
+      <w:tr>
+        <w:tc>
+          <w:tcPr>
+            <w:tcW w:w="1666" w:type="pct"/>
+            <w:vMerge/>
+          </w:tcPr>
+          <w:p/>
+        </w:tc>
+        <w:tc>
+          <w:tcPr>
+            <w:tcW w:w="1666" w:type="pct"/>
+          </w:tcPr>
+          <w:p/>
+        </w:tc>
+        <w:tc>
+          <w:tcPr>
+            <w:tcW w:w="1668" w:type="pct"/>
+          </w:tcPr>
+          <w:p>
+            <w:pPr>
+              <w:pStyle w:val="PargrafodaLista"/>
+              <w:numPr>
+                <w:ilvl w:val="0"/>
+                <w:numId w:val="26"/>
+              </w:numPr>
+            </w:pPr>
+            <w:r>
+              <w:t>Atualiza conta corrente dos moradores envolvidos</w:t>
+            </w:r>
+          </w:p>
+        </w:tc>
+      </w:tr>
+      <w:tr>
+        <w:tc>
+          <w:tcPr>
+            <w:tcW w:w="1666" w:type="pct"/>
+            <w:vMerge/>
+          </w:tcPr>
+          <w:p/>
+        </w:tc>
+        <w:tc>
+          <w:tcPr>
+            <w:tcW w:w="1666" w:type="pct"/>
+          </w:tcPr>
+          <w:p/>
+        </w:tc>
+        <w:tc>
+          <w:tcPr>
+            <w:tcW w:w="1668" w:type="pct"/>
+          </w:tcPr>
+          <w:p>
+            <w:pPr>
+              <w:pStyle w:val="PargrafodaLista"/>
+              <w:numPr>
+                <w:ilvl w:val="0"/>
+                <w:numId w:val="26"/>
+              </w:numPr>
+            </w:pPr>
+            <w:r>
+              <w:t>Atualiza informação relativa à dívida entre os dois moradores envolvidos</w:t>
+            </w:r>
+          </w:p>
+        </w:tc>
+      </w:tr>
+    </w:tbl>
+    <w:p/>
     <w:p>
       <w:r>
         <w:br w:type="page"/>
@@ -5964,331 +6354,6 @@
       </w:tr>
     </w:tbl>
     <w:p/>
-    <w:tbl>
-      <w:tblPr>
-        <w:tblStyle w:val="Tabelacomgrelha"/>
-        <w:tblW w:w="5000" w:type="pct"/>
-        <w:tblLook w:val="04A0" w:firstRow="1" w:lastRow="0" w:firstColumn="1" w:lastColumn="0" w:noHBand="0" w:noVBand="1"/>
-      </w:tblPr>
-      <w:tblGrid>
-        <w:gridCol w:w="2830"/>
-        <w:gridCol w:w="2830"/>
-        <w:gridCol w:w="2834"/>
-      </w:tblGrid>
-      <w:tr>
-        <w:tc>
-          <w:tcPr>
-            <w:tcW w:w="5000" w:type="pct"/>
-            <w:gridSpan w:val="3"/>
-          </w:tcPr>
-          <w:p>
-            <w:proofErr w:type="gramStart"/>
-            <w:r>
-              <w:rPr>
-                <w:b/>
-              </w:rPr>
-              <w:t>Use Case</w:t>
-            </w:r>
-            <w:proofErr w:type="gramEnd"/>
-            <w:r>
-              <w:rPr>
-                <w:b/>
-              </w:rPr>
-              <w:t xml:space="preserve">: </w:t>
-            </w:r>
-            <w:r>
-              <w:t>Editar despesa</w:t>
-            </w:r>
-          </w:p>
-        </w:tc>
-      </w:tr>
-      <w:tr>
-        <w:tc>
-          <w:tcPr>
-            <w:tcW w:w="5000" w:type="pct"/>
-            <w:gridSpan w:val="3"/>
-          </w:tcPr>
-          <w:p>
-            <w:r>
-              <w:rPr>
-                <w:b/>
-              </w:rPr>
-              <w:t xml:space="preserve">Descrição: </w:t>
-            </w:r>
-            <w:r>
-              <w:t>O que vai ser feito</w:t>
-            </w:r>
-          </w:p>
-        </w:tc>
-      </w:tr>
-      <w:tr>
-        <w:tc>
-          <w:tcPr>
-            <w:tcW w:w="5000" w:type="pct"/>
-            <w:gridSpan w:val="3"/>
-          </w:tcPr>
-          <w:p>
-            <w:r>
-              <w:rPr>
-                <w:b/>
-              </w:rPr>
-              <w:t xml:space="preserve">Pré-condição: </w:t>
-            </w:r>
-            <w:r>
-              <w:t>Sistema preparado</w:t>
-            </w:r>
-          </w:p>
-        </w:tc>
-      </w:tr>
-      <w:tr>
-        <w:tc>
-          <w:tcPr>
-            <w:tcW w:w="5000" w:type="pct"/>
-            <w:gridSpan w:val="3"/>
-          </w:tcPr>
-          <w:p>
-            <w:r>
-              <w:rPr>
-                <w:b/>
-              </w:rPr>
-              <w:t xml:space="preserve">Pós-condição: </w:t>
-            </w:r>
-            <w:r>
-              <w:t>Objetivo atingido</w:t>
-            </w:r>
-          </w:p>
-        </w:tc>
-      </w:tr>
-      <w:tr>
-        <w:tc>
-          <w:tcPr>
-            <w:tcW w:w="1666" w:type="pct"/>
-          </w:tcPr>
-          <w:p/>
-        </w:tc>
-        <w:tc>
-          <w:tcPr>
-            <w:tcW w:w="1666" w:type="pct"/>
-          </w:tcPr>
-          <w:p>
-            <w:pPr>
-              <w:rPr>
-                <w:b/>
-              </w:rPr>
-            </w:pPr>
-            <w:r>
-              <w:rPr>
-                <w:b/>
-              </w:rPr>
-              <w:t>Actor</w:t>
-            </w:r>
-          </w:p>
-        </w:tc>
-        <w:tc>
-          <w:tcPr>
-            <w:tcW w:w="1667" w:type="pct"/>
-          </w:tcPr>
-          <w:p>
-            <w:pPr>
-              <w:rPr>
-                <w:b/>
-              </w:rPr>
-            </w:pPr>
-            <w:r>
-              <w:rPr>
-                <w:b/>
-              </w:rPr>
-              <w:t>Sistema</w:t>
-            </w:r>
-          </w:p>
-        </w:tc>
-      </w:tr>
-      <w:tr>
-        <w:tc>
-          <w:tcPr>
-            <w:tcW w:w="1666" w:type="pct"/>
-          </w:tcPr>
-          <w:p>
-            <w:pPr>
-              <w:rPr>
-                <w:b/>
-              </w:rPr>
-            </w:pPr>
-            <w:r>
-              <w:rPr>
-                <w:b/>
-              </w:rPr>
-              <w:t>Comportamento</w:t>
-            </w:r>
-          </w:p>
-          <w:p>
-            <w:pPr>
-              <w:rPr>
-                <w:b/>
-              </w:rPr>
-            </w:pPr>
-            <w:r>
-              <w:rPr>
-                <w:b/>
-              </w:rPr>
-              <w:t>Normal</w:t>
-            </w:r>
-          </w:p>
-        </w:tc>
-        <w:tc>
-          <w:tcPr>
-            <w:tcW w:w="1666" w:type="pct"/>
-          </w:tcPr>
-          <w:p/>
-        </w:tc>
-        <w:tc>
-          <w:tcPr>
-            <w:tcW w:w="1667" w:type="pct"/>
-          </w:tcPr>
-          <w:p/>
-        </w:tc>
-      </w:tr>
-      <w:tr>
-        <w:tc>
-          <w:tcPr>
-            <w:tcW w:w="1666" w:type="pct"/>
-          </w:tcPr>
-          <w:p/>
-        </w:tc>
-        <w:tc>
-          <w:tcPr>
-            <w:tcW w:w="1666" w:type="pct"/>
-          </w:tcPr>
-          <w:p/>
-        </w:tc>
-        <w:tc>
-          <w:tcPr>
-            <w:tcW w:w="1667" w:type="pct"/>
-          </w:tcPr>
-          <w:p/>
-        </w:tc>
-      </w:tr>
-      <w:tr>
-        <w:tc>
-          <w:tcPr>
-            <w:tcW w:w="1666" w:type="pct"/>
-          </w:tcPr>
-          <w:p/>
-        </w:tc>
-        <w:tc>
-          <w:tcPr>
-            <w:tcW w:w="1666" w:type="pct"/>
-          </w:tcPr>
-          <w:p/>
-        </w:tc>
-        <w:tc>
-          <w:tcPr>
-            <w:tcW w:w="1667" w:type="pct"/>
-          </w:tcPr>
-          <w:p/>
-        </w:tc>
-      </w:tr>
-      <w:tr>
-        <w:tc>
-          <w:tcPr>
-            <w:tcW w:w="1666" w:type="pct"/>
-          </w:tcPr>
-          <w:p/>
-        </w:tc>
-        <w:tc>
-          <w:tcPr>
-            <w:tcW w:w="1666" w:type="pct"/>
-          </w:tcPr>
-          <w:p/>
-        </w:tc>
-        <w:tc>
-          <w:tcPr>
-            <w:tcW w:w="1667" w:type="pct"/>
-          </w:tcPr>
-          <w:p/>
-        </w:tc>
-      </w:tr>
-      <w:tr>
-        <w:tc>
-          <w:tcPr>
-            <w:tcW w:w="1666" w:type="pct"/>
-          </w:tcPr>
-          <w:p/>
-        </w:tc>
-        <w:tc>
-          <w:tcPr>
-            <w:tcW w:w="1666" w:type="pct"/>
-          </w:tcPr>
-          <w:p/>
-        </w:tc>
-        <w:tc>
-          <w:tcPr>
-            <w:tcW w:w="1667" w:type="pct"/>
-          </w:tcPr>
-          <w:p/>
-        </w:tc>
-      </w:tr>
-      <w:tr>
-        <w:tc>
-          <w:tcPr>
-            <w:tcW w:w="1666" w:type="pct"/>
-          </w:tcPr>
-          <w:p/>
-        </w:tc>
-        <w:tc>
-          <w:tcPr>
-            <w:tcW w:w="1666" w:type="pct"/>
-          </w:tcPr>
-          <w:p/>
-        </w:tc>
-        <w:tc>
-          <w:tcPr>
-            <w:tcW w:w="1667" w:type="pct"/>
-          </w:tcPr>
-          <w:p/>
-        </w:tc>
-      </w:tr>
-      <w:tr>
-        <w:tc>
-          <w:tcPr>
-            <w:tcW w:w="1666" w:type="pct"/>
-          </w:tcPr>
-          <w:p/>
-        </w:tc>
-        <w:tc>
-          <w:tcPr>
-            <w:tcW w:w="1666" w:type="pct"/>
-          </w:tcPr>
-          <w:p/>
-        </w:tc>
-        <w:tc>
-          <w:tcPr>
-            <w:tcW w:w="1667" w:type="pct"/>
-          </w:tcPr>
-          <w:p/>
-        </w:tc>
-      </w:tr>
-      <w:tr>
-        <w:tc>
-          <w:tcPr>
-            <w:tcW w:w="1666" w:type="pct"/>
-          </w:tcPr>
-          <w:p/>
-        </w:tc>
-        <w:tc>
-          <w:tcPr>
-            <w:tcW w:w="1666" w:type="pct"/>
-          </w:tcPr>
-          <w:p/>
-        </w:tc>
-        <w:tc>
-          <w:tcPr>
-            <w:tcW w:w="1667" w:type="pct"/>
-          </w:tcPr>
-          <w:p/>
-        </w:tc>
-      </w:tr>
-    </w:tbl>
     <w:p/>
     <w:tbl>
       <w:tblPr>
@@ -6342,7 +6407,7 @@
               <w:t xml:space="preserve">Descrição: </w:t>
             </w:r>
             <w:r>
-              <w:t>O que vai ser feito</w:t>
+              <w:t>A despesa selecionada vai ser eliminada do sistema</w:t>
             </w:r>
           </w:p>
         </w:tc>
@@ -6361,7 +6426,7 @@
               <w:t xml:space="preserve">Pré-condição: </w:t>
             </w:r>
             <w:r>
-              <w:t>Sistema preparado</w:t>
+              <w:t>utilizador autenticado</w:t>
             </w:r>
           </w:p>
         </w:tc>
@@ -6380,7 +6445,7 @@
               <w:t xml:space="preserve">Pós-condição: </w:t>
             </w:r>
             <w:r>
-              <w:t>Objetivo atingido</w:t>
+              <w:t>despesa removida do sistema</w:t>
             </w:r>
           </w:p>
         </w:tc>
@@ -6545,7 +6610,7 @@
               </w:numPr>
             </w:pPr>
             <w:r>
-              <w:t>Atualiza as despesas dos moradores envolvidos, adicionando o montante pago por cada à respetiva conta corrente</w:t>
+              <w:t>Atualiza as contas correntes dos moradores que pagaram parte ou totalidade da despesa, retirando os pagamentos referentes à despesa</w:t>
             </w:r>
           </w:p>
         </w:tc>
@@ -6590,7 +6655,6 @@
         <w:pStyle w:val="Cabealho1"/>
       </w:pPr>
       <w:r>
-        <w:lastRenderedPageBreak/>
         <w:t>Tabela modelo</w:t>
       </w:r>
     </w:p>
@@ -6987,7 +7051,7 @@
           <w:rPr>
             <w:noProof/>
           </w:rPr>
-          <w:t>12</w:t>
+          <w:t>7</w:t>
         </w:r>
         <w:r>
           <w:fldChar w:fldCharType="end"/>
@@ -8186,6 +8250,92 @@
     </w:lvl>
   </w:abstractNum>
   <w:abstractNum w:abstractNumId="11" w15:restartNumberingAfterBreak="0">
+    <w:nsid w:val="39C02D50"/>
+    <w:multiLevelType w:val="hybridMultilevel"/>
+    <w:tmpl w:val="44A86C16"/>
+    <w:lvl w:ilvl="0" w:tplc="0816000F">
+      <w:start w:val="1"/>
+      <w:numFmt w:val="decimal"/>
+      <w:lvlText w:val="%1."/>
+      <w:lvlJc w:val="left"/>
+      <w:pPr>
+        <w:ind w:left="360" w:hanging="360"/>
+      </w:pPr>
+    </w:lvl>
+    <w:lvl w:ilvl="1" w:tplc="08160019" w:tentative="1">
+      <w:start w:val="1"/>
+      <w:numFmt w:val="lowerLetter"/>
+      <w:lvlText w:val="%2."/>
+      <w:lvlJc w:val="left"/>
+      <w:pPr>
+        <w:ind w:left="1080" w:hanging="360"/>
+      </w:pPr>
+    </w:lvl>
+    <w:lvl w:ilvl="2" w:tplc="0816001B" w:tentative="1">
+      <w:start w:val="1"/>
+      <w:numFmt w:val="lowerRoman"/>
+      <w:lvlText w:val="%3."/>
+      <w:lvlJc w:val="right"/>
+      <w:pPr>
+        <w:ind w:left="1800" w:hanging="180"/>
+      </w:pPr>
+    </w:lvl>
+    <w:lvl w:ilvl="3" w:tplc="0816000F" w:tentative="1">
+      <w:start w:val="1"/>
+      <w:numFmt w:val="decimal"/>
+      <w:lvlText w:val="%4."/>
+      <w:lvlJc w:val="left"/>
+      <w:pPr>
+        <w:ind w:left="2520" w:hanging="360"/>
+      </w:pPr>
+    </w:lvl>
+    <w:lvl w:ilvl="4" w:tplc="08160019" w:tentative="1">
+      <w:start w:val="1"/>
+      <w:numFmt w:val="lowerLetter"/>
+      <w:lvlText w:val="%5."/>
+      <w:lvlJc w:val="left"/>
+      <w:pPr>
+        <w:ind w:left="3240" w:hanging="360"/>
+      </w:pPr>
+    </w:lvl>
+    <w:lvl w:ilvl="5" w:tplc="0816001B" w:tentative="1">
+      <w:start w:val="1"/>
+      <w:numFmt w:val="lowerRoman"/>
+      <w:lvlText w:val="%6."/>
+      <w:lvlJc w:val="right"/>
+      <w:pPr>
+        <w:ind w:left="3960" w:hanging="180"/>
+      </w:pPr>
+    </w:lvl>
+    <w:lvl w:ilvl="6" w:tplc="0816000F" w:tentative="1">
+      <w:start w:val="1"/>
+      <w:numFmt w:val="decimal"/>
+      <w:lvlText w:val="%7."/>
+      <w:lvlJc w:val="left"/>
+      <w:pPr>
+        <w:ind w:left="4680" w:hanging="360"/>
+      </w:pPr>
+    </w:lvl>
+    <w:lvl w:ilvl="7" w:tplc="08160019" w:tentative="1">
+      <w:start w:val="1"/>
+      <w:numFmt w:val="lowerLetter"/>
+      <w:lvlText w:val="%8."/>
+      <w:lvlJc w:val="left"/>
+      <w:pPr>
+        <w:ind w:left="5400" w:hanging="360"/>
+      </w:pPr>
+    </w:lvl>
+    <w:lvl w:ilvl="8" w:tplc="0816001B" w:tentative="1">
+      <w:start w:val="1"/>
+      <w:numFmt w:val="lowerRoman"/>
+      <w:lvlText w:val="%9."/>
+      <w:lvlJc w:val="right"/>
+      <w:pPr>
+        <w:ind w:left="6120" w:hanging="180"/>
+      </w:pPr>
+    </w:lvl>
+  </w:abstractNum>
+  <w:abstractNum w:abstractNumId="12" w15:restartNumberingAfterBreak="0">
     <w:nsid w:val="3AF056A9"/>
     <w:multiLevelType w:val="multilevel"/>
     <w:tmpl w:val="7C0E9484"/>
@@ -8298,7 +8448,7 @@
       </w:rPr>
     </w:lvl>
   </w:abstractNum>
-  <w:abstractNum w:abstractNumId="12" w15:restartNumberingAfterBreak="0">
+  <w:abstractNum w:abstractNumId="13" w15:restartNumberingAfterBreak="0">
     <w:nsid w:val="3B020956"/>
     <w:multiLevelType w:val="hybridMultilevel"/>
     <w:tmpl w:val="2E000A9E"/>
@@ -8411,7 +8561,7 @@
       </w:rPr>
     </w:lvl>
   </w:abstractNum>
-  <w:abstractNum w:abstractNumId="13" w15:restartNumberingAfterBreak="0">
+  <w:abstractNum w:abstractNumId="14" w15:restartNumberingAfterBreak="0">
     <w:nsid w:val="3C67036A"/>
     <w:multiLevelType w:val="hybridMultilevel"/>
     <w:tmpl w:val="579EDF84"/>
@@ -8524,7 +8674,7 @@
       </w:rPr>
     </w:lvl>
   </w:abstractNum>
-  <w:abstractNum w:abstractNumId="14" w15:restartNumberingAfterBreak="0">
+  <w:abstractNum w:abstractNumId="15" w15:restartNumberingAfterBreak="0">
     <w:nsid w:val="3DFE7692"/>
     <w:multiLevelType w:val="hybridMultilevel"/>
     <w:tmpl w:val="926A8170"/>
@@ -8610,7 +8760,7 @@
       </w:pPr>
     </w:lvl>
   </w:abstractNum>
-  <w:abstractNum w:abstractNumId="15" w15:restartNumberingAfterBreak="0">
+  <w:abstractNum w:abstractNumId="16" w15:restartNumberingAfterBreak="0">
     <w:nsid w:val="46A6237C"/>
     <w:multiLevelType w:val="hybridMultilevel"/>
     <w:tmpl w:val="164CDBA2"/>
@@ -8696,7 +8846,7 @@
       </w:pPr>
     </w:lvl>
   </w:abstractNum>
-  <w:abstractNum w:abstractNumId="16" w15:restartNumberingAfterBreak="0">
+  <w:abstractNum w:abstractNumId="17" w15:restartNumberingAfterBreak="0">
     <w:nsid w:val="49A75983"/>
     <w:multiLevelType w:val="hybridMultilevel"/>
     <w:tmpl w:val="AF028510"/>
@@ -8782,7 +8932,7 @@
       </w:pPr>
     </w:lvl>
   </w:abstractNum>
-  <w:abstractNum w:abstractNumId="17" w15:restartNumberingAfterBreak="0">
+  <w:abstractNum w:abstractNumId="18" w15:restartNumberingAfterBreak="0">
     <w:nsid w:val="4F500881"/>
     <w:multiLevelType w:val="hybridMultilevel"/>
     <w:tmpl w:val="F1468F06"/>
@@ -8895,7 +9045,93 @@
       </w:rPr>
     </w:lvl>
   </w:abstractNum>
-  <w:abstractNum w:abstractNumId="18" w15:restartNumberingAfterBreak="0">
+  <w:abstractNum w:abstractNumId="19" w15:restartNumberingAfterBreak="0">
+    <w:nsid w:val="59C94D56"/>
+    <w:multiLevelType w:val="hybridMultilevel"/>
+    <w:tmpl w:val="34761A9C"/>
+    <w:lvl w:ilvl="0" w:tplc="0816000F">
+      <w:start w:val="1"/>
+      <w:numFmt w:val="decimal"/>
+      <w:lvlText w:val="%1."/>
+      <w:lvlJc w:val="left"/>
+      <w:pPr>
+        <w:ind w:left="360" w:hanging="360"/>
+      </w:pPr>
+    </w:lvl>
+    <w:lvl w:ilvl="1" w:tplc="08160019" w:tentative="1">
+      <w:start w:val="1"/>
+      <w:numFmt w:val="lowerLetter"/>
+      <w:lvlText w:val="%2."/>
+      <w:lvlJc w:val="left"/>
+      <w:pPr>
+        <w:ind w:left="1080" w:hanging="360"/>
+      </w:pPr>
+    </w:lvl>
+    <w:lvl w:ilvl="2" w:tplc="0816001B" w:tentative="1">
+      <w:start w:val="1"/>
+      <w:numFmt w:val="lowerRoman"/>
+      <w:lvlText w:val="%3."/>
+      <w:lvlJc w:val="right"/>
+      <w:pPr>
+        <w:ind w:left="1800" w:hanging="180"/>
+      </w:pPr>
+    </w:lvl>
+    <w:lvl w:ilvl="3" w:tplc="0816000F" w:tentative="1">
+      <w:start w:val="1"/>
+      <w:numFmt w:val="decimal"/>
+      <w:lvlText w:val="%4."/>
+      <w:lvlJc w:val="left"/>
+      <w:pPr>
+        <w:ind w:left="2520" w:hanging="360"/>
+      </w:pPr>
+    </w:lvl>
+    <w:lvl w:ilvl="4" w:tplc="08160019" w:tentative="1">
+      <w:start w:val="1"/>
+      <w:numFmt w:val="lowerLetter"/>
+      <w:lvlText w:val="%5."/>
+      <w:lvlJc w:val="left"/>
+      <w:pPr>
+        <w:ind w:left="3240" w:hanging="360"/>
+      </w:pPr>
+    </w:lvl>
+    <w:lvl w:ilvl="5" w:tplc="0816001B" w:tentative="1">
+      <w:start w:val="1"/>
+      <w:numFmt w:val="lowerRoman"/>
+      <w:lvlText w:val="%6."/>
+      <w:lvlJc w:val="right"/>
+      <w:pPr>
+        <w:ind w:left="3960" w:hanging="180"/>
+      </w:pPr>
+    </w:lvl>
+    <w:lvl w:ilvl="6" w:tplc="0816000F" w:tentative="1">
+      <w:start w:val="1"/>
+      <w:numFmt w:val="decimal"/>
+      <w:lvlText w:val="%7."/>
+      <w:lvlJc w:val="left"/>
+      <w:pPr>
+        <w:ind w:left="4680" w:hanging="360"/>
+      </w:pPr>
+    </w:lvl>
+    <w:lvl w:ilvl="7" w:tplc="08160019" w:tentative="1">
+      <w:start w:val="1"/>
+      <w:numFmt w:val="lowerLetter"/>
+      <w:lvlText w:val="%8."/>
+      <w:lvlJc w:val="left"/>
+      <w:pPr>
+        <w:ind w:left="5400" w:hanging="360"/>
+      </w:pPr>
+    </w:lvl>
+    <w:lvl w:ilvl="8" w:tplc="0816001B" w:tentative="1">
+      <w:start w:val="1"/>
+      <w:numFmt w:val="lowerRoman"/>
+      <w:lvlText w:val="%9."/>
+      <w:lvlJc w:val="right"/>
+      <w:pPr>
+        <w:ind w:left="6120" w:hanging="180"/>
+      </w:pPr>
+    </w:lvl>
+  </w:abstractNum>
+  <w:abstractNum w:abstractNumId="20" w15:restartNumberingAfterBreak="0">
     <w:nsid w:val="5E8F5948"/>
     <w:multiLevelType w:val="hybridMultilevel"/>
     <w:tmpl w:val="DDC8F022"/>
@@ -9008,7 +9244,7 @@
       </w:rPr>
     </w:lvl>
   </w:abstractNum>
-  <w:abstractNum w:abstractNumId="19" w15:restartNumberingAfterBreak="0">
+  <w:abstractNum w:abstractNumId="21" w15:restartNumberingAfterBreak="0">
     <w:nsid w:val="610A176F"/>
     <w:multiLevelType w:val="hybridMultilevel"/>
     <w:tmpl w:val="51102704"/>
@@ -9121,7 +9357,7 @@
       </w:rPr>
     </w:lvl>
   </w:abstractNum>
-  <w:abstractNum w:abstractNumId="20" w15:restartNumberingAfterBreak="0">
+  <w:abstractNum w:abstractNumId="22" w15:restartNumberingAfterBreak="0">
     <w:nsid w:val="6AA17E4B"/>
     <w:multiLevelType w:val="hybridMultilevel"/>
     <w:tmpl w:val="4D46D35E"/>
@@ -9210,7 +9446,7 @@
       </w:pPr>
     </w:lvl>
   </w:abstractNum>
-  <w:abstractNum w:abstractNumId="21" w15:restartNumberingAfterBreak="0">
+  <w:abstractNum w:abstractNumId="23" w15:restartNumberingAfterBreak="0">
     <w:nsid w:val="715239BC"/>
     <w:multiLevelType w:val="hybridMultilevel"/>
     <w:tmpl w:val="C14E6C84"/>
@@ -9296,7 +9532,7 @@
       </w:pPr>
     </w:lvl>
   </w:abstractNum>
-  <w:abstractNum w:abstractNumId="22" w15:restartNumberingAfterBreak="0">
+  <w:abstractNum w:abstractNumId="24" w15:restartNumberingAfterBreak="0">
     <w:nsid w:val="74CE543A"/>
     <w:multiLevelType w:val="hybridMultilevel"/>
     <w:tmpl w:val="1CCADAFE"/>
@@ -9409,7 +9645,7 @@
       </w:rPr>
     </w:lvl>
   </w:abstractNum>
-  <w:abstractNum w:abstractNumId="23" w15:restartNumberingAfterBreak="0">
+  <w:abstractNum w:abstractNumId="25" w15:restartNumberingAfterBreak="0">
     <w:nsid w:val="7EED1082"/>
     <w:multiLevelType w:val="hybridMultilevel"/>
     <w:tmpl w:val="899CAE66"/>
@@ -9499,7 +9735,7 @@
     <w:abstractNumId w:val="8"/>
   </w:num>
   <w:num w:numId="2">
-    <w:abstractNumId w:val="22"/>
+    <w:abstractNumId w:val="24"/>
   </w:num>
   <w:num w:numId="3">
     <w:abstractNumId w:val="4"/>
@@ -9508,34 +9744,34 @@
     <w:abstractNumId w:val="7"/>
   </w:num>
   <w:num w:numId="5">
-    <w:abstractNumId w:val="17"/>
+    <w:abstractNumId w:val="18"/>
   </w:num>
   <w:num w:numId="6">
     <w:abstractNumId w:val="0"/>
   </w:num>
   <w:num w:numId="7">
-    <w:abstractNumId w:val="11"/>
+    <w:abstractNumId w:val="12"/>
   </w:num>
   <w:num w:numId="8">
     <w:abstractNumId w:val="9"/>
   </w:num>
   <w:num w:numId="9">
-    <w:abstractNumId w:val="12"/>
+    <w:abstractNumId w:val="13"/>
   </w:num>
   <w:num w:numId="10">
-    <w:abstractNumId w:val="19"/>
+    <w:abstractNumId w:val="21"/>
   </w:num>
   <w:num w:numId="11">
-    <w:abstractNumId w:val="20"/>
+    <w:abstractNumId w:val="22"/>
   </w:num>
   <w:num w:numId="12">
     <w:abstractNumId w:val="10"/>
   </w:num>
   <w:num w:numId="13">
-    <w:abstractNumId w:val="18"/>
+    <w:abstractNumId w:val="20"/>
   </w:num>
   <w:num w:numId="14">
-    <w:abstractNumId w:val="14"/>
+    <w:abstractNumId w:val="15"/>
   </w:num>
   <w:num w:numId="15">
     <w:abstractNumId w:val="6"/>
@@ -9547,13 +9783,13 @@
     <w:abstractNumId w:val="5"/>
   </w:num>
   <w:num w:numId="18">
-    <w:abstractNumId w:val="16"/>
+    <w:abstractNumId w:val="17"/>
   </w:num>
   <w:num w:numId="19">
-    <w:abstractNumId w:val="21"/>
+    <w:abstractNumId w:val="23"/>
   </w:num>
   <w:num w:numId="20">
-    <w:abstractNumId w:val="13"/>
+    <w:abstractNumId w:val="14"/>
   </w:num>
   <w:num w:numId="21">
     <w:abstractNumId w:val="2"/>
@@ -9562,10 +9798,16 @@
     <w:abstractNumId w:val="1"/>
   </w:num>
   <w:num w:numId="23">
-    <w:abstractNumId w:val="23"/>
+    <w:abstractNumId w:val="25"/>
   </w:num>
   <w:num w:numId="24">
-    <w:abstractNumId w:val="15"/>
+    <w:abstractNumId w:val="16"/>
+  </w:num>
+  <w:num w:numId="25">
+    <w:abstractNumId w:val="11"/>
+  </w:num>
+  <w:num w:numId="26">
+    <w:abstractNumId w:val="19"/>
   </w:num>
 </w:numbering>
 </file>
@@ -10516,7 +10758,7 @@
 </file>
 
 <file path=customXml/itemProps1.xml><?xml version="1.0" encoding="utf-8"?>
-<ds:datastoreItem xmlns:ds="http://schemas.openxmlformats.org/officeDocument/2006/customXml" ds:itemID="{6E698D6F-373B-45C0-8AB2-2D537F767534}">
+<ds:datastoreItem xmlns:ds="http://schemas.openxmlformats.org/officeDocument/2006/customXml" ds:itemID="{9B7A83ED-E507-42F7-B820-D2822A573744}">
   <ds:schemaRefs>
     <ds:schemaRef ds:uri="http://schemas.openxmlformats.org/officeDocument/2006/bibliography"/>
   </ds:schemaRefs>

</xml_diff>

<commit_message>
Adicionei a versao mais recente do relatorio
</commit_message>
<xml_diff>
--- a/fase1/Relatorio_DSS_Parte1.docx
+++ b/fase1/Relatorio_DSS_Parte1.docx
@@ -131,8 +131,13 @@
             <w:pPr>
               <w:pStyle w:val="texto"/>
             </w:pPr>
-            <w:r>
-              <w:t xml:space="preserve">Mestrado Integrado em Engenharia Informática </w:t>
+            <w:proofErr w:type="gramStart"/>
+            <w:r>
+              <w:t>Mestrado Integrado</w:t>
+            </w:r>
+            <w:proofErr w:type="gramEnd"/>
+            <w:r>
+              <w:t xml:space="preserve"> em Engenharia Informática </w:t>
             </w:r>
           </w:p>
           <w:p>
@@ -1063,12 +1068,14 @@
       <w:r>
         <w:t xml:space="preserve">a aplicação </w:t>
       </w:r>
+      <w:proofErr w:type="spellStart"/>
       <w:r>
         <w:rPr>
           <w:i/>
         </w:rPr>
         <w:t>Splitwise</w:t>
       </w:r>
+      <w:proofErr w:type="spellEnd"/>
       <w:r>
         <w:t xml:space="preserve"> (</w:t>
       </w:r>
@@ -1506,7 +1513,15 @@
         <w:t>) respetivo(s)</w:t>
       </w:r>
       <w:r>
-        <w:t xml:space="preserve"> credor(es)</w:t>
+        <w:t xml:space="preserve"> credor(</w:t>
+      </w:r>
+      <w:proofErr w:type="spellStart"/>
+      <w:r>
+        <w:t>es</w:t>
+      </w:r>
+      <w:proofErr w:type="spellEnd"/>
+      <w:r>
+        <w:t>)</w:t>
       </w:r>
       <w:r>
         <w:t>;</w:t>
@@ -1682,14 +1697,27 @@
       <w:r>
         <w:t xml:space="preserve">Figura </w:t>
       </w:r>
-      <w:fldSimple w:instr=" SEQ Figura \* ARABIC ">
-        <w:r>
-          <w:rPr>
-            <w:noProof/>
-          </w:rPr>
-          <w:t>1</w:t>
-        </w:r>
-      </w:fldSimple>
+      <w:r>
+        <w:fldChar w:fldCharType="begin"/>
+      </w:r>
+      <w:r>
+        <w:instrText xml:space="preserve"> SEQ Figura \* ARABIC </w:instrText>
+      </w:r>
+      <w:r>
+        <w:fldChar w:fldCharType="separate"/>
+      </w:r>
+      <w:r>
+        <w:rPr>
+          <w:noProof/>
+        </w:rPr>
+        <w:t>1</w:t>
+      </w:r>
+      <w:r>
+        <w:rPr>
+          <w:noProof/>
+        </w:rPr>
+        <w:fldChar w:fldCharType="end"/>
+      </w:r>
       <w:r>
         <w:t>-</w:t>
       </w:r>
@@ -1808,22 +1836,33 @@
       <w:r>
         <w:t xml:space="preserve">Figura </w:t>
       </w:r>
-      <w:fldSimple w:instr=" SEQ Figura \* ARABIC ">
-        <w:r>
-          <w:rPr>
-            <w:noProof/>
-          </w:rPr>
-          <w:t>2</w:t>
-        </w:r>
-      </w:fldSimple>
+      <w:r>
+        <w:fldChar w:fldCharType="begin"/>
+      </w:r>
+      <w:r>
+        <w:instrText xml:space="preserve"> SEQ Figura \* ARABIC </w:instrText>
+      </w:r>
+      <w:r>
+        <w:fldChar w:fldCharType="separate"/>
+      </w:r>
+      <w:r>
+        <w:rPr>
+          <w:noProof/>
+        </w:rPr>
+        <w:t>2</w:t>
+      </w:r>
+      <w:r>
+        <w:rPr>
+          <w:noProof/>
+        </w:rPr>
+        <w:fldChar w:fldCharType="end"/>
+      </w:r>
       <w:r>
         <w:t>-Modelo de use cases do gestor de despesas de um apartament</w:t>
       </w:r>
       <w:r>
         <w:t>o</w:t>
       </w:r>
-      <w:bookmarkStart w:id="0" w:name="_GoBack"/>
-      <w:bookmarkEnd w:id="0"/>
     </w:p>
     <w:p>
       <w:pPr>
@@ -1861,11 +1900,19 @@
             <w:gridSpan w:val="3"/>
           </w:tcPr>
           <w:p>
-            <w:r>
-              <w:rPr>
-                <w:b/>
-              </w:rPr>
-              <w:t xml:space="preserve">Use Case: </w:t>
+            <w:proofErr w:type="gramStart"/>
+            <w:r>
+              <w:rPr>
+                <w:b/>
+              </w:rPr>
+              <w:t>Use Case</w:t>
+            </w:r>
+            <w:proofErr w:type="gramEnd"/>
+            <w:r>
+              <w:rPr>
+                <w:b/>
+              </w:rPr>
+              <w:t xml:space="preserve">: </w:t>
             </w:r>
             <w:r>
               <w:t>Registar Morador</w:t>
@@ -1903,10 +1950,21 @@
               <w:rPr>
                 <w:b/>
               </w:rPr>
-              <w:t xml:space="preserve">Pré-condição: </w:t>
-            </w:r>
-            <w:r>
-              <w:t>Nenhum morador autenticado</w:t>
+              <w:t>Pré-condição</w:t>
+            </w:r>
+            <w:proofErr w:type="gramStart"/>
+            <w:r>
+              <w:rPr>
+                <w:b/>
+              </w:rPr>
+              <w:t xml:space="preserve">: </w:t>
+            </w:r>
+            <w:r>
+              <w:t>Nenhum</w:t>
+            </w:r>
+            <w:proofErr w:type="gramEnd"/>
+            <w:r>
+              <w:t xml:space="preserve"> morador autenticado</w:t>
             </w:r>
           </w:p>
         </w:tc>
@@ -2089,11 +2147,19 @@
                 <w:b/>
               </w:rPr>
             </w:pPr>
-            <w:r>
-              <w:rPr>
-                <w:b/>
-              </w:rPr>
-              <w:t>[Primeiro morador a registar-se]</w:t>
+            <w:proofErr w:type="gramStart"/>
+            <w:r>
+              <w:rPr>
+                <w:b/>
+              </w:rPr>
+              <w:t>[Primeiro</w:t>
+            </w:r>
+            <w:proofErr w:type="gramEnd"/>
+            <w:r>
+              <w:rPr>
+                <w:b/>
+              </w:rPr>
+              <w:t xml:space="preserve"> morador a registar-se]</w:t>
             </w:r>
           </w:p>
         </w:tc>
@@ -2322,11 +2388,19 @@
             <w:gridSpan w:val="3"/>
           </w:tcPr>
           <w:p>
-            <w:r>
-              <w:rPr>
-                <w:b/>
-              </w:rPr>
-              <w:t xml:space="preserve">Use Case: </w:t>
+            <w:proofErr w:type="gramStart"/>
+            <w:r>
+              <w:rPr>
+                <w:b/>
+              </w:rPr>
+              <w:t>Use Case</w:t>
+            </w:r>
+            <w:proofErr w:type="gramEnd"/>
+            <w:r>
+              <w:rPr>
+                <w:b/>
+              </w:rPr>
+              <w:t xml:space="preserve">: </w:t>
             </w:r>
             <w:r>
               <w:t>Autenticar Morador</w:t>
@@ -2364,10 +2438,21 @@
               <w:rPr>
                 <w:b/>
               </w:rPr>
-              <w:t xml:space="preserve">Pré-condição: </w:t>
-            </w:r>
-            <w:r>
-              <w:t>Nenhum morador autenticado</w:t>
+              <w:t>Pré-condição</w:t>
+            </w:r>
+            <w:proofErr w:type="gramStart"/>
+            <w:r>
+              <w:rPr>
+                <w:b/>
+              </w:rPr>
+              <w:t xml:space="preserve">: </w:t>
+            </w:r>
+            <w:r>
+              <w:t>Nenhum</w:t>
+            </w:r>
+            <w:proofErr w:type="gramEnd"/>
+            <w:r>
+              <w:t xml:space="preserve"> morador autenticado</w:t>
             </w:r>
           </w:p>
         </w:tc>
@@ -2600,7 +2685,11 @@
       </w:tr>
     </w:tbl>
     <w:p/>
-    <w:p/>
+    <w:p>
+      <w:r>
+        <w:br w:type="page"/>
+      </w:r>
+    </w:p>
     <w:tbl>
       <w:tblPr>
         <w:tblStyle w:val="Tabelacomgrelha"/>
@@ -2609,8 +2698,8 @@
       </w:tblPr>
       <w:tblGrid>
         <w:gridCol w:w="2830"/>
-        <w:gridCol w:w="2232"/>
-        <w:gridCol w:w="3432"/>
+        <w:gridCol w:w="2830"/>
+        <w:gridCol w:w="2834"/>
       </w:tblGrid>
       <w:tr>
         <w:tc>
@@ -2619,14 +2708,22 @@
             <w:gridSpan w:val="3"/>
           </w:tcPr>
           <w:p>
-            <w:r>
-              <w:rPr>
-                <w:b/>
-              </w:rPr>
-              <w:t xml:space="preserve">Use Case: </w:t>
-            </w:r>
-            <w:r>
-              <w:t>Terminar Sessão</w:t>
+            <w:proofErr w:type="gramStart"/>
+            <w:r>
+              <w:rPr>
+                <w:b/>
+              </w:rPr>
+              <w:t>Use Case</w:t>
+            </w:r>
+            <w:proofErr w:type="gramEnd"/>
+            <w:r>
+              <w:rPr>
+                <w:b/>
+              </w:rPr>
+              <w:t>:</w:t>
+            </w:r>
+            <w:r>
+              <w:t xml:space="preserve"> Alterar e-mail</w:t>
             </w:r>
           </w:p>
         </w:tc>
@@ -2645,7 +2742,7 @@
               <w:t xml:space="preserve">Descrição: </w:t>
             </w:r>
             <w:r>
-              <w:t>Morador autenticado termina a sua sessão</w:t>
+              <w:t xml:space="preserve">Morador autenticado altera o e-mail a ele associado </w:t>
             </w:r>
           </w:p>
         </w:tc>
@@ -2664,7 +2761,7 @@
               <w:t xml:space="preserve">Pré-condição: </w:t>
             </w:r>
             <w:r>
-              <w:t>Existe um morador autenticado</w:t>
+              <w:t>Utilizador autenticado</w:t>
             </w:r>
           </w:p>
         </w:tc>
@@ -2683,7 +2780,7 @@
               <w:t xml:space="preserve">Pós-condição: </w:t>
             </w:r>
             <w:r>
-              <w:t>A sessão aberta é terminada</w:t>
+              <w:t>Morador fica com um e-mail novo associado a ele</w:t>
             </w:r>
           </w:p>
         </w:tc>
@@ -2697,7 +2794,7 @@
         </w:tc>
         <w:tc>
           <w:tcPr>
-            <w:tcW w:w="1314" w:type="pct"/>
+            <w:tcW w:w="1666" w:type="pct"/>
           </w:tcPr>
           <w:p>
             <w:pPr>
@@ -2715,7 +2812,7 @@
         </w:tc>
         <w:tc>
           <w:tcPr>
-            <w:tcW w:w="2020" w:type="pct"/>
+            <w:tcW w:w="1668" w:type="pct"/>
           </w:tcPr>
           <w:p>
             <w:pPr>
@@ -2736,6 +2833,7 @@
         <w:tc>
           <w:tcPr>
             <w:tcW w:w="1666" w:type="pct"/>
+            <w:vMerge w:val="restart"/>
           </w:tcPr>
           <w:p>
             <w:pPr>
@@ -2766,17 +2864,140 @@
         </w:tc>
         <w:tc>
           <w:tcPr>
-            <w:tcW w:w="1314" w:type="pct"/>
-          </w:tcPr>
-          <w:p/>
-        </w:tc>
-        <w:tc>
-          <w:tcPr>
-            <w:tcW w:w="2020" w:type="pct"/>
-          </w:tcPr>
-          <w:p>
-            <w:r>
-              <w:t>1. Termina a sessão do morador autenticado</w:t>
+            <w:tcW w:w="1666" w:type="pct"/>
+          </w:tcPr>
+          <w:p>
+            <w:r>
+              <w:t>1. Fornece novo e-mail a associar à conta</w:t>
+            </w:r>
+          </w:p>
+        </w:tc>
+        <w:tc>
+          <w:tcPr>
+            <w:tcW w:w="1668" w:type="pct"/>
+          </w:tcPr>
+          <w:p/>
+        </w:tc>
+      </w:tr>
+      <w:tr>
+        <w:trPr>
+          <w:trHeight w:val="206"/>
+        </w:trPr>
+        <w:tc>
+          <w:tcPr>
+            <w:tcW w:w="1666" w:type="pct"/>
+            <w:vMerge/>
+          </w:tcPr>
+          <w:p/>
+        </w:tc>
+        <w:tc>
+          <w:tcPr>
+            <w:tcW w:w="1666" w:type="pct"/>
+          </w:tcPr>
+          <w:p/>
+        </w:tc>
+        <w:tc>
+          <w:tcPr>
+            <w:tcW w:w="1668" w:type="pct"/>
+          </w:tcPr>
+          <w:p>
+            <w:r>
+              <w:t>2. Regista novo e-mail associado à conta</w:t>
+            </w:r>
+          </w:p>
+        </w:tc>
+      </w:tr>
+      <w:tr>
+        <w:trPr>
+          <w:trHeight w:val="654"/>
+        </w:trPr>
+        <w:tc>
+          <w:tcPr>
+            <w:tcW w:w="1666" w:type="pct"/>
+            <w:vMerge w:val="restart"/>
+          </w:tcPr>
+          <w:p>
+            <w:pPr>
+              <w:rPr>
+                <w:b/>
+              </w:rPr>
+            </w:pPr>
+            <w:r>
+              <w:rPr>
+                <w:b/>
+              </w:rPr>
+              <w:t>Exceção 1</w:t>
+            </w:r>
+          </w:p>
+          <w:p>
+            <w:pPr>
+              <w:rPr>
+                <w:b/>
+              </w:rPr>
+            </w:pPr>
+            <w:r>
+              <w:rPr>
+                <w:b/>
+              </w:rPr>
+              <w:t>(passo 2)</w:t>
+            </w:r>
+          </w:p>
+          <w:p>
+            <w:r>
+              <w:rPr>
+                <w:b/>
+              </w:rPr>
+              <w:t>[O e-mail fornecido já está registado no sistema]</w:t>
+            </w:r>
+          </w:p>
+        </w:tc>
+        <w:tc>
+          <w:tcPr>
+            <w:tcW w:w="1666" w:type="pct"/>
+          </w:tcPr>
+          <w:p/>
+        </w:tc>
+        <w:tc>
+          <w:tcPr>
+            <w:tcW w:w="1668" w:type="pct"/>
+          </w:tcPr>
+          <w:p>
+            <w:r>
+              <w:t>2.1. Notifica o morador que o e-mail dado já se encontra em uso</w:t>
+            </w:r>
+          </w:p>
+        </w:tc>
+      </w:tr>
+      <w:tr>
+        <w:trPr>
+          <w:trHeight w:val="128"/>
+        </w:trPr>
+        <w:tc>
+          <w:tcPr>
+            <w:tcW w:w="1666" w:type="pct"/>
+            <w:vMerge/>
+          </w:tcPr>
+          <w:p>
+            <w:pPr>
+              <w:rPr>
+                <w:b/>
+              </w:rPr>
+            </w:pPr>
+          </w:p>
+        </w:tc>
+        <w:tc>
+          <w:tcPr>
+            <w:tcW w:w="1666" w:type="pct"/>
+          </w:tcPr>
+          <w:p/>
+        </w:tc>
+        <w:tc>
+          <w:tcPr>
+            <w:tcW w:w="1668" w:type="pct"/>
+          </w:tcPr>
+          <w:p>
+            <w:r>
+              <w:t>2.2. Cancela alteração de e-mail</w:t>
             </w:r>
           </w:p>
         </w:tc>
@@ -2801,14 +3022,22 @@
             <w:gridSpan w:val="3"/>
           </w:tcPr>
           <w:p>
-            <w:r>
-              <w:rPr>
-                <w:b/>
-              </w:rPr>
-              <w:t xml:space="preserve">Use Case: </w:t>
-            </w:r>
-            <w:r>
-              <w:t>Eliminar Conta</w:t>
+            <w:proofErr w:type="gramStart"/>
+            <w:r>
+              <w:rPr>
+                <w:b/>
+              </w:rPr>
+              <w:t>Use Case</w:t>
+            </w:r>
+            <w:proofErr w:type="gramEnd"/>
+            <w:r>
+              <w:rPr>
+                <w:b/>
+              </w:rPr>
+              <w:t>:</w:t>
+            </w:r>
+            <w:r>
+              <w:t xml:space="preserve"> Alterar Password</w:t>
             </w:r>
           </w:p>
         </w:tc>
@@ -2827,7 +3056,7 @@
               <w:t xml:space="preserve">Descrição: </w:t>
             </w:r>
             <w:r>
-              <w:t>Eliminar uma conta do sistema</w:t>
+              <w:t xml:space="preserve">Morador autenticado altera a password da sua conta </w:t>
             </w:r>
           </w:p>
         </w:tc>
@@ -2846,7 +3075,7 @@
               <w:t xml:space="preserve">Pré-condição: </w:t>
             </w:r>
             <w:r>
-              <w:t>Existe um morador autenticado</w:t>
+              <w:t>Utilizador autenticado</w:t>
             </w:r>
           </w:p>
         </w:tc>
@@ -2865,7 +3094,7 @@
               <w:t xml:space="preserve">Pós-condição: </w:t>
             </w:r>
             <w:r>
-              <w:t>A conta do morador inicialmente autenticado é removida do sistema</w:t>
+              <w:t>Conta do Morador fica com uma password de conta diferente</w:t>
             </w:r>
           </w:p>
         </w:tc>
@@ -2953,7 +3182,7 @@
           </w:tcPr>
           <w:p>
             <w:r>
-              <w:t>1. Digita palavra-passe</w:t>
+              <w:t>1. Fornece nova password</w:t>
             </w:r>
           </w:p>
         </w:tc>
@@ -2984,225 +3213,219 @@
           </w:tcPr>
           <w:p>
             <w:r>
-              <w:t>2. Valida palavra-passe</w:t>
-            </w:r>
-          </w:p>
-        </w:tc>
-      </w:tr>
-      <w:tr>
-        <w:tc>
-          <w:tcPr>
-            <w:tcW w:w="1666" w:type="pct"/>
-            <w:vMerge/>
-          </w:tcPr>
-          <w:p/>
-        </w:tc>
-        <w:tc>
-          <w:tcPr>
-            <w:tcW w:w="1666" w:type="pct"/>
-          </w:tcPr>
-          <w:p/>
-        </w:tc>
-        <w:tc>
-          <w:tcPr>
-            <w:tcW w:w="1668" w:type="pct"/>
-          </w:tcPr>
-          <w:p>
-            <w:r>
-              <w:t xml:space="preserve">3. </w:t>
-            </w:r>
-            <w:r>
-              <w:rPr>
-                <w:b/>
-              </w:rPr>
-              <w:t>&lt;&lt;include&gt;&gt;</w:t>
-            </w:r>
-            <w:r>
-              <w:t xml:space="preserve"> Terminar Sessão</w:t>
-            </w:r>
-          </w:p>
-        </w:tc>
-      </w:tr>
-      <w:tr>
-        <w:tc>
-          <w:tcPr>
-            <w:tcW w:w="1666" w:type="pct"/>
-            <w:vMerge/>
-          </w:tcPr>
-          <w:p/>
-        </w:tc>
-        <w:tc>
-          <w:tcPr>
-            <w:tcW w:w="1666" w:type="pct"/>
-          </w:tcPr>
-          <w:p/>
-        </w:tc>
-        <w:tc>
-          <w:tcPr>
-            <w:tcW w:w="1668" w:type="pct"/>
-          </w:tcPr>
-          <w:p>
-            <w:r>
-              <w:t>4. Elimina conta do morador inicialmente autenticado e notifica os restantes moradores registados</w:t>
-            </w:r>
-          </w:p>
-        </w:tc>
-      </w:tr>
-      <w:tr>
-        <w:tc>
-          <w:tcPr>
-            <w:tcW w:w="1666" w:type="pct"/>
-          </w:tcPr>
-          <w:p>
-            <w:pPr>
-              <w:rPr>
-                <w:b/>
-              </w:rPr>
-            </w:pPr>
-            <w:r>
-              <w:rPr>
-                <w:b/>
-              </w:rPr>
-              <w:t>Comportamento Alternativo (passo 4)</w:t>
-            </w:r>
-          </w:p>
-          <w:p>
-            <w:pPr>
-              <w:rPr>
-                <w:b/>
-              </w:rPr>
-            </w:pPr>
-            <w:r>
-              <w:rPr>
-                <w:b/>
-              </w:rPr>
-              <w:t>[O actor é o único morador registado no sistema]</w:t>
-            </w:r>
-          </w:p>
-        </w:tc>
-        <w:tc>
-          <w:tcPr>
-            <w:tcW w:w="1666" w:type="pct"/>
-          </w:tcPr>
-          <w:p/>
-        </w:tc>
-        <w:tc>
-          <w:tcPr>
-            <w:tcW w:w="1668" w:type="pct"/>
-          </w:tcPr>
-          <w:p>
-            <w:r>
-              <w:t>4.1. Elimina conta do morador inicialmente autenticado</w:t>
-            </w:r>
-          </w:p>
-        </w:tc>
-      </w:tr>
-      <w:tr>
-        <w:tc>
-          <w:tcPr>
-            <w:tcW w:w="1666" w:type="pct"/>
-            <w:vMerge w:val="restart"/>
-          </w:tcPr>
-          <w:p>
-            <w:pPr>
-              <w:rPr>
-                <w:b/>
-              </w:rPr>
-            </w:pPr>
-            <w:r>
-              <w:rPr>
-                <w:b/>
-              </w:rPr>
-              <w:t>Exce</w:t>
-            </w:r>
-            <w:r>
-              <w:rPr>
-                <w:b/>
-              </w:rPr>
-              <w:t>ção 1</w:t>
-            </w:r>
-          </w:p>
-          <w:p>
-            <w:pPr>
-              <w:rPr>
-                <w:b/>
-              </w:rPr>
-            </w:pPr>
-            <w:r>
-              <w:rPr>
-                <w:b/>
-              </w:rPr>
-              <w:t>(passo 2)</w:t>
-            </w:r>
-          </w:p>
-          <w:p>
-            <w:r>
-              <w:rPr>
-                <w:b/>
-              </w:rPr>
-              <w:t>[</w:t>
-            </w:r>
-            <w:r>
-              <w:rPr>
-                <w:b/>
-              </w:rPr>
-              <w:t>Palavra-passe</w:t>
-            </w:r>
-            <w:r>
-              <w:rPr>
-                <w:b/>
-              </w:rPr>
-              <w:t xml:space="preserve"> inválida]</w:t>
-            </w:r>
-          </w:p>
-        </w:tc>
-        <w:tc>
-          <w:tcPr>
-            <w:tcW w:w="1666" w:type="pct"/>
-          </w:tcPr>
-          <w:p/>
-        </w:tc>
-        <w:tc>
-          <w:tcPr>
-            <w:tcW w:w="1668" w:type="pct"/>
-          </w:tcPr>
-          <w:p>
-            <w:r>
-              <w:t>2.1. Informa que a password introduzida é inválida</w:t>
-            </w:r>
-          </w:p>
-        </w:tc>
-      </w:tr>
-      <w:tr>
-        <w:trPr>
-          <w:trHeight w:val="319"/>
-        </w:trPr>
-        <w:tc>
-          <w:tcPr>
-            <w:tcW w:w="1666" w:type="pct"/>
-            <w:vMerge/>
-          </w:tcPr>
-          <w:p/>
-        </w:tc>
-        <w:tc>
-          <w:tcPr>
-            <w:tcW w:w="1666" w:type="pct"/>
-          </w:tcPr>
-          <w:p/>
-        </w:tc>
-        <w:tc>
-          <w:tcPr>
-            <w:tcW w:w="1668" w:type="pct"/>
-          </w:tcPr>
-          <w:p>
-            <w:r>
-              <w:t>2.2. Cancela eliminação de conta</w:t>
+              <w:t>2. Regista nova password</w:t>
             </w:r>
           </w:p>
         </w:tc>
       </w:tr>
     </w:tbl>
     <w:p/>
+    <w:tbl>
+      <w:tblPr>
+        <w:tblStyle w:val="Tabelacomgrelha"/>
+        <w:tblW w:w="5000" w:type="pct"/>
+        <w:tblLook w:val="04A0" w:firstRow="1" w:lastRow="0" w:firstColumn="1" w:lastColumn="0" w:noHBand="0" w:noVBand="1"/>
+      </w:tblPr>
+      <w:tblGrid>
+        <w:gridCol w:w="2830"/>
+        <w:gridCol w:w="2232"/>
+        <w:gridCol w:w="3432"/>
+      </w:tblGrid>
+      <w:tr>
+        <w:tc>
+          <w:tcPr>
+            <w:tcW w:w="5000" w:type="pct"/>
+            <w:gridSpan w:val="3"/>
+          </w:tcPr>
+          <w:p>
+            <w:proofErr w:type="gramStart"/>
+            <w:r>
+              <w:rPr>
+                <w:b/>
+              </w:rPr>
+              <w:t>Use Case</w:t>
+            </w:r>
+            <w:proofErr w:type="gramEnd"/>
+            <w:r>
+              <w:rPr>
+                <w:b/>
+              </w:rPr>
+              <w:t xml:space="preserve">: </w:t>
+            </w:r>
+            <w:r>
+              <w:t>Terminar Sessão</w:t>
+            </w:r>
+          </w:p>
+        </w:tc>
+      </w:tr>
+      <w:tr>
+        <w:tc>
+          <w:tcPr>
+            <w:tcW w:w="5000" w:type="pct"/>
+            <w:gridSpan w:val="3"/>
+          </w:tcPr>
+          <w:p>
+            <w:r>
+              <w:rPr>
+                <w:b/>
+              </w:rPr>
+              <w:t xml:space="preserve">Descrição: </w:t>
+            </w:r>
+            <w:r>
+              <w:t>Morador autenticado termina a sua sessão</w:t>
+            </w:r>
+          </w:p>
+        </w:tc>
+      </w:tr>
+      <w:tr>
+        <w:tc>
+          <w:tcPr>
+            <w:tcW w:w="5000" w:type="pct"/>
+            <w:gridSpan w:val="3"/>
+          </w:tcPr>
+          <w:p>
+            <w:r>
+              <w:rPr>
+                <w:b/>
+              </w:rPr>
+              <w:t>Pré-condição</w:t>
+            </w:r>
+            <w:proofErr w:type="gramStart"/>
+            <w:r>
+              <w:rPr>
+                <w:b/>
+              </w:rPr>
+              <w:t xml:space="preserve">: </w:t>
+            </w:r>
+            <w:r>
+              <w:t>Existe</w:t>
+            </w:r>
+            <w:proofErr w:type="gramEnd"/>
+            <w:r>
+              <w:t xml:space="preserve"> um morador autenticado</w:t>
+            </w:r>
+          </w:p>
+        </w:tc>
+      </w:tr>
+      <w:tr>
+        <w:tc>
+          <w:tcPr>
+            <w:tcW w:w="5000" w:type="pct"/>
+            <w:gridSpan w:val="3"/>
+          </w:tcPr>
+          <w:p>
+            <w:r>
+              <w:rPr>
+                <w:b/>
+              </w:rPr>
+              <w:t xml:space="preserve">Pós-condição: </w:t>
+            </w:r>
+            <w:r>
+              <w:t>A sessão aberta é terminada</w:t>
+            </w:r>
+          </w:p>
+        </w:tc>
+      </w:tr>
+      <w:tr>
+        <w:tc>
+          <w:tcPr>
+            <w:tcW w:w="1666" w:type="pct"/>
+          </w:tcPr>
+          <w:p/>
+        </w:tc>
+        <w:tc>
+          <w:tcPr>
+            <w:tcW w:w="1314" w:type="pct"/>
+          </w:tcPr>
+          <w:p>
+            <w:pPr>
+              <w:rPr>
+                <w:b/>
+              </w:rPr>
+            </w:pPr>
+            <w:r>
+              <w:rPr>
+                <w:b/>
+              </w:rPr>
+              <w:t>Actor</w:t>
+            </w:r>
+          </w:p>
+        </w:tc>
+        <w:tc>
+          <w:tcPr>
+            <w:tcW w:w="2020" w:type="pct"/>
+          </w:tcPr>
+          <w:p>
+            <w:pPr>
+              <w:rPr>
+                <w:b/>
+              </w:rPr>
+            </w:pPr>
+            <w:r>
+              <w:rPr>
+                <w:b/>
+              </w:rPr>
+              <w:t>Sistema</w:t>
+            </w:r>
+          </w:p>
+        </w:tc>
+      </w:tr>
+      <w:tr>
+        <w:tc>
+          <w:tcPr>
+            <w:tcW w:w="1666" w:type="pct"/>
+          </w:tcPr>
+          <w:p>
+            <w:pPr>
+              <w:rPr>
+                <w:b/>
+              </w:rPr>
+            </w:pPr>
+            <w:r>
+              <w:rPr>
+                <w:b/>
+              </w:rPr>
+              <w:t>Comportamento</w:t>
+            </w:r>
+          </w:p>
+          <w:p>
+            <w:pPr>
+              <w:rPr>
+                <w:b/>
+              </w:rPr>
+            </w:pPr>
+            <w:r>
+              <w:rPr>
+                <w:b/>
+              </w:rPr>
+              <w:t>Normal</w:t>
+            </w:r>
+          </w:p>
+        </w:tc>
+        <w:tc>
+          <w:tcPr>
+            <w:tcW w:w="1314" w:type="pct"/>
+          </w:tcPr>
+          <w:p/>
+        </w:tc>
+        <w:tc>
+          <w:tcPr>
+            <w:tcW w:w="2020" w:type="pct"/>
+          </w:tcPr>
+          <w:p>
+            <w:r>
+              <w:t>1. Termina a sessão do morador autenticado</w:t>
+            </w:r>
+          </w:p>
+        </w:tc>
+      </w:tr>
+    </w:tbl>
+    <w:p/>
+    <w:p>
+      <w:r>
+        <w:br w:type="page"/>
+      </w:r>
+    </w:p>
     <w:tbl>
       <w:tblPr>
         <w:tblStyle w:val="Tabelacomgrelha"/>
@@ -3221,20 +3444,22 @@
             <w:gridSpan w:val="3"/>
           </w:tcPr>
           <w:p>
-            <w:r>
-              <w:rPr>
-                <w:b/>
-              </w:rPr>
-              <w:t>Use Case:</w:t>
-            </w:r>
-            <w:r>
-              <w:t xml:space="preserve"> </w:t>
-            </w:r>
-            <w:r>
-              <w:t>Alterar</w:t>
-            </w:r>
-            <w:r>
-              <w:t xml:space="preserve"> e-mail</w:t>
+            <w:proofErr w:type="gramStart"/>
+            <w:r>
+              <w:rPr>
+                <w:b/>
+              </w:rPr>
+              <w:t>Use Case</w:t>
+            </w:r>
+            <w:proofErr w:type="gramEnd"/>
+            <w:r>
+              <w:rPr>
+                <w:b/>
+              </w:rPr>
+              <w:t xml:space="preserve">: </w:t>
+            </w:r>
+            <w:r>
+              <w:t>Eliminar Conta</w:t>
             </w:r>
           </w:p>
         </w:tc>
@@ -3250,13 +3475,21 @@
               <w:rPr>
                 <w:b/>
               </w:rPr>
-              <w:t xml:space="preserve">Descrição: </w:t>
-            </w:r>
-            <w:r>
-              <w:t>Morador autenticado</w:t>
-            </w:r>
-            <w:r>
-              <w:t xml:space="preserve"> altera o e-mail a ele associado </w:t>
+              <w:t>Descrição</w:t>
+            </w:r>
+            <w:proofErr w:type="gramStart"/>
+            <w:r>
+              <w:rPr>
+                <w:b/>
+              </w:rPr>
+              <w:t xml:space="preserve">: </w:t>
+            </w:r>
+            <w:r>
+              <w:t>Eliminar</w:t>
+            </w:r>
+            <w:proofErr w:type="gramEnd"/>
+            <w:r>
+              <w:t xml:space="preserve"> uma conta do sistema</w:t>
             </w:r>
           </w:p>
         </w:tc>
@@ -3272,10 +3505,21 @@
               <w:rPr>
                 <w:b/>
               </w:rPr>
-              <w:t xml:space="preserve">Pré-condição: </w:t>
-            </w:r>
-            <w:r>
-              <w:t>Utilizador autenticado</w:t>
+              <w:t>Pré-condição</w:t>
+            </w:r>
+            <w:proofErr w:type="gramStart"/>
+            <w:r>
+              <w:rPr>
+                <w:b/>
+              </w:rPr>
+              <w:t xml:space="preserve">: </w:t>
+            </w:r>
+            <w:r>
+              <w:t>Existe</w:t>
+            </w:r>
+            <w:proofErr w:type="gramEnd"/>
+            <w:r>
+              <w:t xml:space="preserve"> um morador autenticado</w:t>
             </w:r>
           </w:p>
         </w:tc>
@@ -3294,7 +3538,7 @@
               <w:t xml:space="preserve">Pós-condição: </w:t>
             </w:r>
             <w:r>
-              <w:t>Morador fica com um e-mail novo associado a ele</w:t>
+              <w:t>A conta do morador inicialmente autenticado é removida do sistema</w:t>
             </w:r>
           </w:p>
         </w:tc>
@@ -3382,10 +3626,7 @@
           </w:tcPr>
           <w:p>
             <w:r>
-              <w:t xml:space="preserve">1. </w:t>
-            </w:r>
-            <w:r>
-              <w:t>Fornece novo e-mail a associar à conta</w:t>
+              <w:t>1. Digita palavra-passe</w:t>
             </w:r>
           </w:p>
         </w:tc>
@@ -3397,9 +3638,6 @@
         </w:tc>
       </w:tr>
       <w:tr>
-        <w:trPr>
-          <w:trHeight w:val="206"/>
-        </w:trPr>
         <w:tc>
           <w:tcPr>
             <w:tcW w:w="1666" w:type="pct"/>
@@ -3419,18 +3657,148 @@
           </w:tcPr>
           <w:p>
             <w:r>
-              <w:t xml:space="preserve">2. </w:t>
-            </w:r>
-            <w:r>
-              <w:t>Regista novo e-mail associado à conta</w:t>
-            </w:r>
-          </w:p>
-        </w:tc>
-      </w:tr>
-      <w:tr>
-        <w:trPr>
-          <w:trHeight w:val="654"/>
-        </w:trPr>
+              <w:t>2. Valida palavra-passe</w:t>
+            </w:r>
+          </w:p>
+        </w:tc>
+      </w:tr>
+      <w:tr>
+        <w:tc>
+          <w:tcPr>
+            <w:tcW w:w="1666" w:type="pct"/>
+            <w:vMerge/>
+          </w:tcPr>
+          <w:p/>
+        </w:tc>
+        <w:tc>
+          <w:tcPr>
+            <w:tcW w:w="1666" w:type="pct"/>
+          </w:tcPr>
+          <w:p/>
+        </w:tc>
+        <w:tc>
+          <w:tcPr>
+            <w:tcW w:w="1668" w:type="pct"/>
+          </w:tcPr>
+          <w:p>
+            <w:r>
+              <w:t xml:space="preserve">3. </w:t>
+            </w:r>
+            <w:r>
+              <w:rPr>
+                <w:b/>
+              </w:rPr>
+              <w:t>&lt;&lt;</w:t>
+            </w:r>
+            <w:proofErr w:type="spellStart"/>
+            <w:r>
+              <w:rPr>
+                <w:b/>
+              </w:rPr>
+              <w:t>include</w:t>
+            </w:r>
+            <w:proofErr w:type="spellEnd"/>
+            <w:r>
+              <w:rPr>
+                <w:b/>
+              </w:rPr>
+              <w:t>&gt;&gt;</w:t>
+            </w:r>
+            <w:r>
+              <w:t xml:space="preserve"> Terminar Sessão</w:t>
+            </w:r>
+          </w:p>
+        </w:tc>
+      </w:tr>
+      <w:tr>
+        <w:tc>
+          <w:tcPr>
+            <w:tcW w:w="1666" w:type="pct"/>
+            <w:vMerge/>
+          </w:tcPr>
+          <w:p/>
+        </w:tc>
+        <w:tc>
+          <w:tcPr>
+            <w:tcW w:w="1666" w:type="pct"/>
+          </w:tcPr>
+          <w:p/>
+        </w:tc>
+        <w:tc>
+          <w:tcPr>
+            <w:tcW w:w="1668" w:type="pct"/>
+          </w:tcPr>
+          <w:p>
+            <w:r>
+              <w:t>4. Elimina conta do morador inicialmente autenticado e notifica os restantes moradores registados</w:t>
+            </w:r>
+          </w:p>
+        </w:tc>
+      </w:tr>
+      <w:tr>
+        <w:tc>
+          <w:tcPr>
+            <w:tcW w:w="1666" w:type="pct"/>
+          </w:tcPr>
+          <w:p>
+            <w:pPr>
+              <w:rPr>
+                <w:b/>
+              </w:rPr>
+            </w:pPr>
+            <w:r>
+              <w:rPr>
+                <w:b/>
+              </w:rPr>
+              <w:t>Comportamento Alternativo (passo 4)</w:t>
+            </w:r>
+          </w:p>
+          <w:p>
+            <w:pPr>
+              <w:rPr>
+                <w:b/>
+              </w:rPr>
+            </w:pPr>
+            <w:r>
+              <w:rPr>
+                <w:b/>
+              </w:rPr>
+              <w:t xml:space="preserve">[O </w:t>
+            </w:r>
+            <w:proofErr w:type="spellStart"/>
+            <w:r>
+              <w:rPr>
+                <w:b/>
+              </w:rPr>
+              <w:t>actor</w:t>
+            </w:r>
+            <w:proofErr w:type="spellEnd"/>
+            <w:r>
+              <w:rPr>
+                <w:b/>
+              </w:rPr>
+              <w:t xml:space="preserve"> é o único morador registado no sistema]</w:t>
+            </w:r>
+          </w:p>
+        </w:tc>
+        <w:tc>
+          <w:tcPr>
+            <w:tcW w:w="1666" w:type="pct"/>
+          </w:tcPr>
+          <w:p/>
+        </w:tc>
+        <w:tc>
+          <w:tcPr>
+            <w:tcW w:w="1668" w:type="pct"/>
+          </w:tcPr>
+          <w:p>
+            <w:r>
+              <w:t>4.1. Elimina conta do morador inicialmente autenticado</w:t>
+            </w:r>
+          </w:p>
+        </w:tc>
+      </w:tr>
+      <w:tr>
         <w:tc>
           <w:tcPr>
             <w:tcW w:w="1666" w:type="pct"/>
@@ -3446,7 +3814,13 @@
               <w:rPr>
                 <w:b/>
               </w:rPr>
-              <w:t>Exceção 1</w:t>
+              <w:t>Exce</w:t>
+            </w:r>
+            <w:r>
+              <w:rPr>
+                <w:b/>
+              </w:rPr>
+              <w:t>ção 1</w:t>
             </w:r>
           </w:p>
           <w:p>
@@ -3467,7 +3841,19 @@
               <w:rPr>
                 <w:b/>
               </w:rPr>
-              <w:t>[O e-mail fornecido já está registado no sistema]</w:t>
+              <w:t>[</w:t>
+            </w:r>
+            <w:r>
+              <w:rPr>
+                <w:b/>
+              </w:rPr>
+              <w:t>Palavra-passe</w:t>
+            </w:r>
+            <w:r>
+              <w:rPr>
+                <w:b/>
+              </w:rPr>
+              <w:t xml:space="preserve"> inválida]</w:t>
             </w:r>
           </w:p>
         </w:tc>
@@ -3483,27 +3869,21 @@
           </w:tcPr>
           <w:p>
             <w:r>
-              <w:t>2.1. Notifica o morador que o e-mail dado já se encontra em uso</w:t>
+              <w:t>2.1. Informa que a password introduzida é inválida</w:t>
             </w:r>
           </w:p>
         </w:tc>
       </w:tr>
       <w:tr>
         <w:trPr>
-          <w:trHeight w:val="128"/>
+          <w:trHeight w:val="319"/>
         </w:trPr>
         <w:tc>
           <w:tcPr>
             <w:tcW w:w="1666" w:type="pct"/>
             <w:vMerge/>
           </w:tcPr>
-          <w:p>
-            <w:pPr>
-              <w:rPr>
-                <w:b/>
-              </w:rPr>
-            </w:pPr>
-          </w:p>
+          <w:p/>
         </w:tc>
         <w:tc>
           <w:tcPr>
@@ -3517,236 +3897,18 @@
           </w:tcPr>
           <w:p>
             <w:r>
-              <w:t>2.2. Cancela alteração de e-mail</w:t>
+              <w:t>2.2. Cancela eliminação de conta</w:t>
             </w:r>
           </w:p>
         </w:tc>
       </w:tr>
     </w:tbl>
     <w:p/>
-    <w:p/>
-    <w:p/>
-    <w:p/>
-    <w:tbl>
-      <w:tblPr>
-        <w:tblStyle w:val="Tabelacomgrelha"/>
-        <w:tblW w:w="5000" w:type="pct"/>
-        <w:tblLook w:val="04A0" w:firstRow="1" w:lastRow="0" w:firstColumn="1" w:lastColumn="0" w:noHBand="0" w:noVBand="1"/>
-      </w:tblPr>
-      <w:tblGrid>
-        <w:gridCol w:w="2830"/>
-        <w:gridCol w:w="2830"/>
-        <w:gridCol w:w="2834"/>
-      </w:tblGrid>
-      <w:tr>
-        <w:tc>
-          <w:tcPr>
-            <w:tcW w:w="5000" w:type="pct"/>
-            <w:gridSpan w:val="3"/>
-          </w:tcPr>
-          <w:p>
-            <w:r>
-              <w:rPr>
-                <w:b/>
-              </w:rPr>
-              <w:t>Use Case:</w:t>
-            </w:r>
-            <w:r>
-              <w:t xml:space="preserve"> Alterar P</w:t>
-            </w:r>
-            <w:r>
-              <w:t>assword</w:t>
-            </w:r>
-          </w:p>
-        </w:tc>
-      </w:tr>
-      <w:tr>
-        <w:tc>
-          <w:tcPr>
-            <w:tcW w:w="5000" w:type="pct"/>
-            <w:gridSpan w:val="3"/>
-          </w:tcPr>
-          <w:p>
-            <w:r>
-              <w:rPr>
-                <w:b/>
-              </w:rPr>
-              <w:t xml:space="preserve">Descrição: </w:t>
-            </w:r>
-            <w:r>
-              <w:t xml:space="preserve">Morador autenticado altera a password da sua conta </w:t>
-            </w:r>
-          </w:p>
-        </w:tc>
-      </w:tr>
-      <w:tr>
-        <w:tc>
-          <w:tcPr>
-            <w:tcW w:w="5000" w:type="pct"/>
-            <w:gridSpan w:val="3"/>
-          </w:tcPr>
-          <w:p>
-            <w:r>
-              <w:rPr>
-                <w:b/>
-              </w:rPr>
-              <w:t xml:space="preserve">Pré-condição: </w:t>
-            </w:r>
-            <w:r>
-              <w:t>Utilizador autenticado</w:t>
-            </w:r>
-          </w:p>
-        </w:tc>
-      </w:tr>
-      <w:tr>
-        <w:tc>
-          <w:tcPr>
-            <w:tcW w:w="5000" w:type="pct"/>
-            <w:gridSpan w:val="3"/>
-          </w:tcPr>
-          <w:p>
-            <w:r>
-              <w:rPr>
-                <w:b/>
-              </w:rPr>
-              <w:t xml:space="preserve">Pós-condição: </w:t>
-            </w:r>
-            <w:r>
-              <w:t xml:space="preserve">Conta do </w:t>
-            </w:r>
-            <w:r>
-              <w:t>Morador fica com uma password de conta diferente</w:t>
-            </w:r>
-          </w:p>
-        </w:tc>
-      </w:tr>
-      <w:tr>
-        <w:tc>
-          <w:tcPr>
-            <w:tcW w:w="1666" w:type="pct"/>
-          </w:tcPr>
-          <w:p/>
-        </w:tc>
-        <w:tc>
-          <w:tcPr>
-            <w:tcW w:w="1666" w:type="pct"/>
-          </w:tcPr>
-          <w:p>
-            <w:pPr>
-              <w:rPr>
-                <w:b/>
-              </w:rPr>
-            </w:pPr>
-            <w:r>
-              <w:rPr>
-                <w:b/>
-              </w:rPr>
-              <w:t>Actor</w:t>
-            </w:r>
-          </w:p>
-        </w:tc>
-        <w:tc>
-          <w:tcPr>
-            <w:tcW w:w="1668" w:type="pct"/>
-          </w:tcPr>
-          <w:p>
-            <w:pPr>
-              <w:rPr>
-                <w:b/>
-              </w:rPr>
-            </w:pPr>
-            <w:r>
-              <w:rPr>
-                <w:b/>
-              </w:rPr>
-              <w:t>Sistema</w:t>
-            </w:r>
-          </w:p>
-        </w:tc>
-      </w:tr>
-      <w:tr>
-        <w:tc>
-          <w:tcPr>
-            <w:tcW w:w="1666" w:type="pct"/>
-            <w:vMerge w:val="restart"/>
-          </w:tcPr>
-          <w:p>
-            <w:pPr>
-              <w:rPr>
-                <w:b/>
-              </w:rPr>
-            </w:pPr>
-            <w:r>
-              <w:rPr>
-                <w:b/>
-              </w:rPr>
-              <w:t>Comportamento</w:t>
-            </w:r>
-          </w:p>
-          <w:p>
-            <w:pPr>
-              <w:rPr>
-                <w:b/>
-              </w:rPr>
-            </w:pPr>
-            <w:r>
-              <w:rPr>
-                <w:b/>
-              </w:rPr>
-              <w:t>Normal</w:t>
-            </w:r>
-          </w:p>
-        </w:tc>
-        <w:tc>
-          <w:tcPr>
-            <w:tcW w:w="1666" w:type="pct"/>
-          </w:tcPr>
-          <w:p>
-            <w:r>
-              <w:t xml:space="preserve">1. </w:t>
-            </w:r>
-            <w:r>
-              <w:t>Fornece nova password</w:t>
-            </w:r>
-          </w:p>
-        </w:tc>
-        <w:tc>
-          <w:tcPr>
-            <w:tcW w:w="1668" w:type="pct"/>
-          </w:tcPr>
-          <w:p/>
-        </w:tc>
-      </w:tr>
-      <w:tr>
-        <w:tc>
-          <w:tcPr>
-            <w:tcW w:w="1666" w:type="pct"/>
-            <w:vMerge/>
-          </w:tcPr>
-          <w:p/>
-        </w:tc>
-        <w:tc>
-          <w:tcPr>
-            <w:tcW w:w="1666" w:type="pct"/>
-          </w:tcPr>
-          <w:p/>
-        </w:tc>
-        <w:tc>
-          <w:tcPr>
-            <w:tcW w:w="1668" w:type="pct"/>
-          </w:tcPr>
-          <w:p>
-            <w:r>
-              <w:t xml:space="preserve">2. </w:t>
-            </w:r>
-            <w:r>
-              <w:t>Regista nova password</w:t>
-            </w:r>
-          </w:p>
-        </w:tc>
-      </w:tr>
-    </w:tbl>
-    <w:p/>
+    <w:p>
+      <w:r>
+        <w:br w:type="page"/>
+      </w:r>
+    </w:p>
     <w:tbl>
       <w:tblPr>
         <w:tblStyle w:val="Tabelacomgrelha"/>
@@ -3765,11 +3927,19 @@
             <w:gridSpan w:val="3"/>
           </w:tcPr>
           <w:p>
-            <w:r>
-              <w:rPr>
-                <w:b/>
-              </w:rPr>
-              <w:t xml:space="preserve">Use Case: </w:t>
+            <w:proofErr w:type="gramStart"/>
+            <w:r>
+              <w:rPr>
+                <w:b/>
+              </w:rPr>
+              <w:t>Use Case</w:t>
+            </w:r>
+            <w:proofErr w:type="gramEnd"/>
+            <w:r>
+              <w:rPr>
+                <w:b/>
+              </w:rPr>
+              <w:t xml:space="preserve">: </w:t>
             </w:r>
             <w:r>
               <w:t>Registar D</w:t>
@@ -3838,10 +4008,21 @@
               <w:rPr>
                 <w:b/>
               </w:rPr>
-              <w:t xml:space="preserve">Pós-condição: </w:t>
-            </w:r>
-            <w:r>
-              <w:t>Uma nova despesa fica registada no sistema</w:t>
+              <w:t>Pós-condição</w:t>
+            </w:r>
+            <w:proofErr w:type="gramStart"/>
+            <w:r>
+              <w:rPr>
+                <w:b/>
+              </w:rPr>
+              <w:t xml:space="preserve">: </w:t>
+            </w:r>
+            <w:r>
+              <w:t>Uma</w:t>
+            </w:r>
+            <w:proofErr w:type="gramEnd"/>
+            <w:r>
+              <w:t xml:space="preserve"> nova despesa fica registada no sistema</w:t>
             </w:r>
           </w:p>
         </w:tc>
@@ -4564,7 +4745,15 @@
           </w:tcPr>
           <w:p>
             <w:r>
-              <w:t>4.2. Indica periodicidade da despesa (i.e. com que frequência é que a despesa deve ser paga)</w:t>
+              <w:t>4.2. Indica periodicidade da despesa (</w:t>
+            </w:r>
+            <w:proofErr w:type="gramStart"/>
+            <w:r>
+              <w:t>i.e.</w:t>
+            </w:r>
+            <w:proofErr w:type="gramEnd"/>
+            <w:r>
+              <w:t xml:space="preserve"> com que frequência é que a despesa deve ser paga)</w:t>
             </w:r>
           </w:p>
         </w:tc>
@@ -4865,11 +5054,19 @@
             <w:gridSpan w:val="3"/>
           </w:tcPr>
           <w:p>
-            <w:r>
-              <w:rPr>
-                <w:b/>
-              </w:rPr>
-              <w:t xml:space="preserve">Use Case: </w:t>
+            <w:proofErr w:type="gramStart"/>
+            <w:r>
+              <w:rPr>
+                <w:b/>
+              </w:rPr>
+              <w:t>Use Case</w:t>
+            </w:r>
+            <w:proofErr w:type="gramEnd"/>
+            <w:r>
+              <w:rPr>
+                <w:b/>
+              </w:rPr>
+              <w:t xml:space="preserve">: </w:t>
             </w:r>
             <w:r>
               <w:t>Registar Pagamento</w:t>
@@ -5461,11 +5658,19 @@
                 <w:b/>
               </w:rPr>
             </w:pPr>
-            <w:r>
-              <w:rPr>
-                <w:b/>
-              </w:rPr>
-              <w:t>Excepção 1</w:t>
+            <w:proofErr w:type="spellStart"/>
+            <w:r>
+              <w:rPr>
+                <w:b/>
+              </w:rPr>
+              <w:t>Excepção</w:t>
+            </w:r>
+            <w:proofErr w:type="spellEnd"/>
+            <w:r>
+              <w:rPr>
+                <w:b/>
+              </w:rPr>
+              <w:t xml:space="preserve"> 1</w:t>
             </w:r>
           </w:p>
           <w:p>
@@ -5514,6 +5719,11 @@
       </w:tr>
     </w:tbl>
     <w:p/>
+    <w:p>
+      <w:r>
+        <w:br w:type="page"/>
+      </w:r>
+    </w:p>
     <w:tbl>
       <w:tblPr>
         <w:tblStyle w:val="Tabelacomgrelha"/>
@@ -5532,11 +5742,19 @@
             <w:gridSpan w:val="3"/>
           </w:tcPr>
           <w:p>
-            <w:r>
-              <w:rPr>
-                <w:b/>
-              </w:rPr>
-              <w:t xml:space="preserve">Use Case: </w:t>
+            <w:proofErr w:type="gramStart"/>
+            <w:r>
+              <w:rPr>
+                <w:b/>
+              </w:rPr>
+              <w:t>Use Case</w:t>
+            </w:r>
+            <w:proofErr w:type="gramEnd"/>
+            <w:r>
+              <w:rPr>
+                <w:b/>
+              </w:rPr>
+              <w:t xml:space="preserve">: </w:t>
             </w:r>
             <w:r>
               <w:t>Registar Pagamento A</w:t>
@@ -5564,10 +5782,21 @@
               <w:rPr>
                 <w:b/>
               </w:rPr>
-              <w:t xml:space="preserve">Descrição: </w:t>
-            </w:r>
-            <w:r>
-              <w:t xml:space="preserve">Um morador regista </w:t>
+              <w:t>Descrição</w:t>
+            </w:r>
+            <w:proofErr w:type="gramStart"/>
+            <w:r>
+              <w:rPr>
+                <w:b/>
+              </w:rPr>
+              <w:t xml:space="preserve">: </w:t>
+            </w:r>
+            <w:r>
+              <w:t>Um</w:t>
+            </w:r>
+            <w:proofErr w:type="gramEnd"/>
+            <w:r>
+              <w:t xml:space="preserve"> morador regista </w:t>
             </w:r>
             <w:r>
               <w:t>um pagamento de uma dívida</w:t>
@@ -5941,11 +6170,6 @@
       </w:tr>
     </w:tbl>
     <w:p/>
-    <w:p>
-      <w:r>
-        <w:br w:type="page"/>
-      </w:r>
-    </w:p>
     <w:tbl>
       <w:tblPr>
         <w:tblStyle w:val="Tabelacomgrelha"/>
@@ -5964,11 +6188,19 @@
             <w:gridSpan w:val="3"/>
           </w:tcPr>
           <w:p>
-            <w:r>
-              <w:rPr>
-                <w:b/>
-              </w:rPr>
-              <w:t xml:space="preserve">Use Case: </w:t>
+            <w:proofErr w:type="gramStart"/>
+            <w:r>
+              <w:rPr>
+                <w:b/>
+              </w:rPr>
+              <w:t>Use Case</w:t>
+            </w:r>
+            <w:proofErr w:type="gramEnd"/>
+            <w:r>
+              <w:rPr>
+                <w:b/>
+              </w:rPr>
+              <w:t xml:space="preserve">: </w:t>
             </w:r>
             <w:r>
               <w:t>Consultar Conta Corrente</w:t>
@@ -6196,7 +6428,11 @@
       </w:tr>
     </w:tbl>
     <w:p/>
-    <w:p/>
+    <w:p>
+      <w:r>
+        <w:br w:type="page"/>
+      </w:r>
+    </w:p>
     <w:tbl>
       <w:tblPr>
         <w:tblStyle w:val="Tabelacomgrelha"/>
@@ -6215,11 +6451,19 @@
             <w:gridSpan w:val="3"/>
           </w:tcPr>
           <w:p>
-            <w:r>
-              <w:rPr>
-                <w:b/>
-              </w:rPr>
-              <w:t xml:space="preserve">Use Case: </w:t>
+            <w:proofErr w:type="gramStart"/>
+            <w:r>
+              <w:rPr>
+                <w:b/>
+              </w:rPr>
+              <w:t>Use Case</w:t>
+            </w:r>
+            <w:proofErr w:type="gramEnd"/>
+            <w:r>
+              <w:rPr>
+                <w:b/>
+              </w:rPr>
+              <w:t xml:space="preserve">: </w:t>
             </w:r>
             <w:r>
               <w:t>Remover despesa</w:t>
@@ -6238,10 +6482,21 @@
               <w:rPr>
                 <w:b/>
               </w:rPr>
-              <w:t xml:space="preserve">Descrição: </w:t>
-            </w:r>
-            <w:r>
-              <w:t>Elimina uma despesa registada no sistema</w:t>
+              <w:t>Descrição</w:t>
+            </w:r>
+            <w:proofErr w:type="gramStart"/>
+            <w:r>
+              <w:rPr>
+                <w:b/>
+              </w:rPr>
+              <w:t xml:space="preserve">: </w:t>
+            </w:r>
+            <w:r>
+              <w:t>Elimina</w:t>
+            </w:r>
+            <w:proofErr w:type="gramEnd"/>
+            <w:r>
+              <w:t xml:space="preserve"> uma despesa registada no sistema</w:t>
             </w:r>
           </w:p>
         </w:tc>
@@ -6466,335 +6721,205 @@
         </w:tc>
       </w:tr>
     </w:tbl>
+    <w:p>
+      <w:r>
+        <w:br w:type="page"/>
+      </w:r>
+    </w:p>
+    <w:p>
+      <w:pPr>
+        <w:pStyle w:val="Cabealho1"/>
+        <w:numPr>
+          <w:ilvl w:val="0"/>
+          <w:numId w:val="6"/>
+        </w:numPr>
+      </w:pPr>
+      <w:r>
+        <w:t>Conclusões</w:t>
+      </w:r>
+    </w:p>
     <w:p/>
     <w:p>
       <w:pPr>
-        <w:pStyle w:val="Cabealho1"/>
-      </w:pPr>
-      <w:r>
-        <w:t>Tabela modelo</w:t>
+        <w:jc w:val="both"/>
+      </w:pPr>
+      <w:r>
+        <w:rPr>
+          <w:rStyle w:val="5yl5"/>
+        </w:rPr>
+        <w:t>Nesta fase do trabalho, foi concebido um mo</w:t>
+      </w:r>
+      <w:r>
+        <w:rPr>
+          <w:rStyle w:val="5yl5"/>
+        </w:rPr>
+        <w:t xml:space="preserve">delo de domínio, um modelo de </w:t>
+      </w:r>
+      <w:r>
+        <w:rPr>
+          <w:rStyle w:val="5yl5"/>
+          <w:i/>
+        </w:rPr>
+        <w:t>use c</w:t>
+      </w:r>
+      <w:r>
+        <w:rPr>
+          <w:rStyle w:val="5yl5"/>
+          <w:i/>
+        </w:rPr>
+        <w:t>ases</w:t>
+      </w:r>
+      <w:r>
+        <w:rPr>
+          <w:rStyle w:val="5yl5"/>
+        </w:rPr>
+        <w:t xml:space="preserve"> </w:t>
+      </w:r>
+      <w:r>
+        <w:rPr>
+          <w:rStyle w:val="5yl5"/>
+        </w:rPr>
+        <w:t xml:space="preserve">e as especificações de </w:t>
+      </w:r>
+      <w:r>
+        <w:rPr>
+          <w:rStyle w:val="5yl5"/>
+          <w:i/>
+        </w:rPr>
+        <w:t xml:space="preserve">use cases </w:t>
+      </w:r>
+      <w:r>
+        <w:rPr>
+          <w:rStyle w:val="5yl5"/>
+        </w:rPr>
+        <w:t>que nos guiarão</w:t>
+      </w:r>
+      <w:r>
+        <w:rPr>
+          <w:rStyle w:val="5yl5"/>
+        </w:rPr>
+        <w:t xml:space="preserve"> durante o processo de desenvolvimento da nossa aplicação. Esta fase revelou-se mais trabalhosa do que esperávamos devido a</w:t>
+      </w:r>
+      <w:r>
+        <w:rPr>
+          <w:rStyle w:val="5yl5"/>
+        </w:rPr>
+        <w:t xml:space="preserve"> várias</w:t>
+      </w:r>
+      <w:r>
+        <w:rPr>
+          <w:rStyle w:val="5yl5"/>
+        </w:rPr>
+        <w:t xml:space="preserve"> </w:t>
+      </w:r>
+      <w:r>
+        <w:rPr>
+          <w:rStyle w:val="5yl5"/>
+        </w:rPr>
+        <w:t xml:space="preserve">dificuldades </w:t>
+      </w:r>
+      <w:r>
+        <w:rPr>
+          <w:rStyle w:val="5yl5"/>
+        </w:rPr>
+        <w:t>que encont</w:t>
+      </w:r>
+      <w:r>
+        <w:rPr>
+          <w:rStyle w:val="5yl5"/>
+        </w:rPr>
+        <w:t>rá</w:t>
+      </w:r>
+      <w:r>
+        <w:rPr>
+          <w:rStyle w:val="5yl5"/>
+        </w:rPr>
+        <w:t xml:space="preserve">mos </w:t>
+      </w:r>
+      <w:r>
+        <w:rPr>
+          <w:rStyle w:val="5yl5"/>
+        </w:rPr>
+        <w:t xml:space="preserve">durante a modelação do domínio, identificação de </w:t>
+      </w:r>
+      <w:r>
+        <w:rPr>
+          <w:rStyle w:val="5yl5"/>
+          <w:i/>
+        </w:rPr>
+        <w:t xml:space="preserve">use cases </w:t>
+      </w:r>
+      <w:r>
+        <w:rPr>
+          <w:rStyle w:val="5yl5"/>
+        </w:rPr>
+        <w:t xml:space="preserve">e especificação de </w:t>
+      </w:r>
+      <w:r>
+        <w:rPr>
+          <w:rStyle w:val="5yl5"/>
+          <w:i/>
+        </w:rPr>
+        <w:t xml:space="preserve">use </w:t>
+      </w:r>
+      <w:r>
+        <w:rPr>
+          <w:rStyle w:val="5yl5"/>
+          <w:i/>
+        </w:rPr>
+        <w:t>cases</w:t>
+      </w:r>
+      <w:r>
+        <w:rPr>
+          <w:rStyle w:val="5yl5"/>
+        </w:rPr>
+        <w:t xml:space="preserve">. Apesar de tudo, conseguimos arranjar uma solução adequada ao problema em causa, solução esta que vai ser melhorada e implementada na próxima fase do projeto. A nosso ver, a maior limitação da nossa solução é o facto de não </w:t>
+      </w:r>
+      <w:r>
+        <w:rPr>
+          <w:rStyle w:val="5yl5"/>
+        </w:rPr>
+        <w:t>contemplar</w:t>
+      </w:r>
+      <w:r>
+        <w:rPr>
+          <w:rStyle w:val="5yl5"/>
+        </w:rPr>
+        <w:t xml:space="preserve"> </w:t>
+      </w:r>
+      <w:r>
+        <w:rPr>
+          <w:rStyle w:val="5yl5"/>
+        </w:rPr>
+        <w:t xml:space="preserve">a possibilidade de </w:t>
+      </w:r>
+      <w:r>
+        <w:rPr>
+          <w:rStyle w:val="5yl5"/>
+        </w:rPr>
+        <w:t xml:space="preserve">editar as despesas depois de criadas. No entanto, consideramos </w:t>
+      </w:r>
+      <w:r>
+        <w:rPr>
+          <w:rStyle w:val="5yl5"/>
+        </w:rPr>
+        <w:t>ter u</w:t>
+      </w:r>
+      <w:bookmarkStart w:id="0" w:name="_GoBack"/>
+      <w:bookmarkEnd w:id="0"/>
+      <w:r>
+        <w:rPr>
+          <w:rStyle w:val="5yl5"/>
+        </w:rPr>
+        <w:t>m bom modelo</w:t>
+      </w:r>
+      <w:r>
+        <w:rPr>
+          <w:rStyle w:val="5yl5"/>
+        </w:rPr>
+        <w:t>, que se aproxima de soluções já postas em prática no mercado de software.</w:t>
       </w:r>
     </w:p>
-    <w:p/>
-    <w:tbl>
-      <w:tblPr>
-        <w:tblStyle w:val="Tabelacomgrelha"/>
-        <w:tblW w:w="5000" w:type="pct"/>
-        <w:tblLook w:val="04A0" w:firstRow="1" w:lastRow="0" w:firstColumn="1" w:lastColumn="0" w:noHBand="0" w:noVBand="1"/>
-      </w:tblPr>
-      <w:tblGrid>
-        <w:gridCol w:w="2830"/>
-        <w:gridCol w:w="2830"/>
-        <w:gridCol w:w="2834"/>
-      </w:tblGrid>
-      <w:tr>
-        <w:tc>
-          <w:tcPr>
-            <w:tcW w:w="5000" w:type="pct"/>
-            <w:gridSpan w:val="3"/>
-          </w:tcPr>
-          <w:p>
-            <w:r>
-              <w:rPr>
-                <w:b/>
-              </w:rPr>
-              <w:t xml:space="preserve">Use Case: </w:t>
-            </w:r>
-            <w:r>
-              <w:t>Fazer alguma coisa</w:t>
-            </w:r>
-          </w:p>
-        </w:tc>
-      </w:tr>
-      <w:tr>
-        <w:tc>
-          <w:tcPr>
-            <w:tcW w:w="5000" w:type="pct"/>
-            <w:gridSpan w:val="3"/>
-          </w:tcPr>
-          <w:p>
-            <w:r>
-              <w:rPr>
-                <w:b/>
-              </w:rPr>
-              <w:t xml:space="preserve">Descrição: </w:t>
-            </w:r>
-            <w:r>
-              <w:t>O que vai ser feito</w:t>
-            </w:r>
-          </w:p>
-        </w:tc>
-      </w:tr>
-      <w:tr>
-        <w:tc>
-          <w:tcPr>
-            <w:tcW w:w="5000" w:type="pct"/>
-            <w:gridSpan w:val="3"/>
-          </w:tcPr>
-          <w:p>
-            <w:r>
-              <w:rPr>
-                <w:b/>
-              </w:rPr>
-              <w:t xml:space="preserve">Pré-condição: </w:t>
-            </w:r>
-            <w:r>
-              <w:t>Sistema preparado</w:t>
-            </w:r>
-          </w:p>
-        </w:tc>
-      </w:tr>
-      <w:tr>
-        <w:tc>
-          <w:tcPr>
-            <w:tcW w:w="5000" w:type="pct"/>
-            <w:gridSpan w:val="3"/>
-          </w:tcPr>
-          <w:p>
-            <w:r>
-              <w:rPr>
-                <w:b/>
-              </w:rPr>
-              <w:t xml:space="preserve">Pós-condição: </w:t>
-            </w:r>
-            <w:r>
-              <w:t>Objetivo atingido</w:t>
-            </w:r>
-          </w:p>
-        </w:tc>
-      </w:tr>
-      <w:tr>
-        <w:tc>
-          <w:tcPr>
-            <w:tcW w:w="1666" w:type="pct"/>
-          </w:tcPr>
-          <w:p/>
-        </w:tc>
-        <w:tc>
-          <w:tcPr>
-            <w:tcW w:w="1666" w:type="pct"/>
-          </w:tcPr>
-          <w:p>
-            <w:pPr>
-              <w:rPr>
-                <w:b/>
-              </w:rPr>
-            </w:pPr>
-            <w:r>
-              <w:rPr>
-                <w:b/>
-              </w:rPr>
-              <w:t>Actor</w:t>
-            </w:r>
-          </w:p>
-        </w:tc>
-        <w:tc>
-          <w:tcPr>
-            <w:tcW w:w="1667" w:type="pct"/>
-          </w:tcPr>
-          <w:p>
-            <w:pPr>
-              <w:rPr>
-                <w:b/>
-              </w:rPr>
-            </w:pPr>
-            <w:r>
-              <w:rPr>
-                <w:b/>
-              </w:rPr>
-              <w:t>Sistema</w:t>
-            </w:r>
-          </w:p>
-        </w:tc>
-      </w:tr>
-      <w:tr>
-        <w:tc>
-          <w:tcPr>
-            <w:tcW w:w="1666" w:type="pct"/>
-          </w:tcPr>
-          <w:p>
-            <w:pPr>
-              <w:rPr>
-                <w:b/>
-              </w:rPr>
-            </w:pPr>
-            <w:r>
-              <w:rPr>
-                <w:b/>
-              </w:rPr>
-              <w:t>Comportamento</w:t>
-            </w:r>
-          </w:p>
-          <w:p>
-            <w:pPr>
-              <w:rPr>
-                <w:b/>
-              </w:rPr>
-            </w:pPr>
-            <w:r>
-              <w:rPr>
-                <w:b/>
-              </w:rPr>
-              <w:t>Normal</w:t>
-            </w:r>
-          </w:p>
-        </w:tc>
-        <w:tc>
-          <w:tcPr>
-            <w:tcW w:w="1666" w:type="pct"/>
-          </w:tcPr>
-          <w:p/>
-        </w:tc>
-        <w:tc>
-          <w:tcPr>
-            <w:tcW w:w="1667" w:type="pct"/>
-          </w:tcPr>
-          <w:p/>
-        </w:tc>
-      </w:tr>
-      <w:tr>
-        <w:tc>
-          <w:tcPr>
-            <w:tcW w:w="1666" w:type="pct"/>
-          </w:tcPr>
-          <w:p/>
-        </w:tc>
-        <w:tc>
-          <w:tcPr>
-            <w:tcW w:w="1666" w:type="pct"/>
-          </w:tcPr>
-          <w:p/>
-        </w:tc>
-        <w:tc>
-          <w:tcPr>
-            <w:tcW w:w="1667" w:type="pct"/>
-          </w:tcPr>
-          <w:p/>
-        </w:tc>
-      </w:tr>
-      <w:tr>
-        <w:tc>
-          <w:tcPr>
-            <w:tcW w:w="1666" w:type="pct"/>
-          </w:tcPr>
-          <w:p/>
-        </w:tc>
-        <w:tc>
-          <w:tcPr>
-            <w:tcW w:w="1666" w:type="pct"/>
-          </w:tcPr>
-          <w:p/>
-        </w:tc>
-        <w:tc>
-          <w:tcPr>
-            <w:tcW w:w="1667" w:type="pct"/>
-          </w:tcPr>
-          <w:p/>
-        </w:tc>
-      </w:tr>
-      <w:tr>
-        <w:tc>
-          <w:tcPr>
-            <w:tcW w:w="1666" w:type="pct"/>
-          </w:tcPr>
-          <w:p/>
-        </w:tc>
-        <w:tc>
-          <w:tcPr>
-            <w:tcW w:w="1666" w:type="pct"/>
-          </w:tcPr>
-          <w:p/>
-        </w:tc>
-        <w:tc>
-          <w:tcPr>
-            <w:tcW w:w="1667" w:type="pct"/>
-          </w:tcPr>
-          <w:p/>
-        </w:tc>
-      </w:tr>
-      <w:tr>
-        <w:tc>
-          <w:tcPr>
-            <w:tcW w:w="1666" w:type="pct"/>
-          </w:tcPr>
-          <w:p/>
-        </w:tc>
-        <w:tc>
-          <w:tcPr>
-            <w:tcW w:w="1666" w:type="pct"/>
-          </w:tcPr>
-          <w:p/>
-        </w:tc>
-        <w:tc>
-          <w:tcPr>
-            <w:tcW w:w="1667" w:type="pct"/>
-          </w:tcPr>
-          <w:p/>
-        </w:tc>
-      </w:tr>
-      <w:tr>
-        <w:tc>
-          <w:tcPr>
-            <w:tcW w:w="1666" w:type="pct"/>
-          </w:tcPr>
-          <w:p/>
-        </w:tc>
-        <w:tc>
-          <w:tcPr>
-            <w:tcW w:w="1666" w:type="pct"/>
-          </w:tcPr>
-          <w:p/>
-        </w:tc>
-        <w:tc>
-          <w:tcPr>
-            <w:tcW w:w="1667" w:type="pct"/>
-          </w:tcPr>
-          <w:p/>
-        </w:tc>
-      </w:tr>
-      <w:tr>
-        <w:tc>
-          <w:tcPr>
-            <w:tcW w:w="1666" w:type="pct"/>
-          </w:tcPr>
-          <w:p/>
-        </w:tc>
-        <w:tc>
-          <w:tcPr>
-            <w:tcW w:w="1666" w:type="pct"/>
-          </w:tcPr>
-          <w:p/>
-        </w:tc>
-        <w:tc>
-          <w:tcPr>
-            <w:tcW w:w="1667" w:type="pct"/>
-          </w:tcPr>
-          <w:p/>
-        </w:tc>
-      </w:tr>
-      <w:tr>
-        <w:tc>
-          <w:tcPr>
-            <w:tcW w:w="1666" w:type="pct"/>
-          </w:tcPr>
-          <w:p/>
-        </w:tc>
-        <w:tc>
-          <w:tcPr>
-            <w:tcW w:w="1666" w:type="pct"/>
-          </w:tcPr>
-          <w:p/>
-        </w:tc>
-        <w:tc>
-          <w:tcPr>
-            <w:tcW w:w="1667" w:type="pct"/>
-          </w:tcPr>
-          <w:p/>
-        </w:tc>
-      </w:tr>
-    </w:tbl>
-    <w:p/>
-    <w:p/>
     <w:sectPr>
       <w:pgSz w:w="11906" w:h="16838"/>
       <w:pgMar w:top="1417" w:right="1701" w:bottom="1417" w:left="1701" w:header="708" w:footer="708" w:gutter="0"/>
@@ -6860,7 +6985,7 @@
           <w:rPr>
             <w:noProof/>
           </w:rPr>
-          <w:t>6</w:t>
+          <w:t>14</w:t>
         </w:r>
         <w:r>
           <w:fldChar w:fldCharType="end"/>
@@ -6908,7 +7033,15 @@
       <w:pStyle w:val="Cabealho"/>
     </w:pPr>
     <w:r>
-      <w:t>MIEI-UMinho 2016</w:t>
+      <w:t>MIEI-</w:t>
+    </w:r>
+    <w:proofErr w:type="spellStart"/>
+    <w:r>
+      <w:t>UMinho</w:t>
+    </w:r>
+    <w:proofErr w:type="spellEnd"/>
+    <w:r>
+      <w:t xml:space="preserve"> 2016</w:t>
     </w:r>
     <w:r>
       <w:t>/2017</w:t>
@@ -10288,6 +10421,11 @@
       <w:u w:val="single"/>
     </w:rPr>
   </w:style>
+  <w:style w:type="character" w:customStyle="1" w:styleId="5yl5">
+    <w:name w:val="_5yl5"/>
+    <w:basedOn w:val="Tipodeletrapredefinidodopargrafo"/>
+    <w:rsid w:val="008A4EA2"/>
+  </w:style>
 </w:styles>
 </file>
 
@@ -10557,7 +10695,7 @@
 </file>
 
 <file path=customXml/itemProps1.xml><?xml version="1.0" encoding="utf-8"?>
-<ds:datastoreItem xmlns:ds="http://schemas.openxmlformats.org/officeDocument/2006/customXml" ds:itemID="{1985841D-A072-4CA0-B502-2FA9A898291F}">
+<ds:datastoreItem xmlns:ds="http://schemas.openxmlformats.org/officeDocument/2006/customXml" ds:itemID="{A3C27B04-DCE3-46D9-9D7F-0924053403E1}">
   <ds:schemaRefs>
     <ds:schemaRef ds:uri="http://schemas.openxmlformats.org/officeDocument/2006/bibliography"/>
   </ds:schemaRefs>

</xml_diff>

<commit_message>
Adicionei a ultima versao do relatorio
</commit_message>
<xml_diff>
--- a/fase1/Relatorio_DSS_Parte1.docx
+++ b/fase1/Relatorio_DSS_Parte1.docx
@@ -1,6 +1,6 @@
 
 <file path=word/document.xml><?xml version="1.0" encoding="utf-8"?>
-<w:document xmlns:wpc="http://schemas.microsoft.com/office/word/2010/wordprocessingCanvas" xmlns:cx="http://schemas.microsoft.com/office/drawing/2014/chartex" xmlns:cx1="http://schemas.microsoft.com/office/drawing/2015/9/8/chartex" xmlns:cx2="http://schemas.microsoft.com/office/drawing/2015/10/21/chartex" xmlns:cx3="http://schemas.microsoft.com/office/drawing/2016/5/9/chartex" xmlns:cx4="http://schemas.microsoft.com/office/drawing/2016/5/10/chartex" xmlns:cx5="http://schemas.microsoft.com/office/drawing/2016/5/11/chartex" xmlns:mc="http://schemas.openxmlformats.org/markup-compatibility/2006" xmlns:o="urn:schemas-microsoft-com:office:office" xmlns:r="http://schemas.openxmlformats.org/officeDocument/2006/relationships" xmlns:m="http://schemas.openxmlformats.org/officeDocument/2006/math" xmlns:v="urn:schemas-microsoft-com:vml" xmlns:wp14="http://schemas.microsoft.com/office/word/2010/wordprocessingDrawing" xmlns:wp="http://schemas.openxmlformats.org/drawingml/2006/wordprocessingDrawing" xmlns:w10="urn:schemas-microsoft-com:office:word" xmlns:w="http://schemas.openxmlformats.org/wordprocessingml/2006/main" xmlns:w14="http://schemas.microsoft.com/office/word/2010/wordml" xmlns:w15="http://schemas.microsoft.com/office/word/2012/wordml" xmlns:w16se="http://schemas.microsoft.com/office/word/2015/wordml/symex" xmlns:wpg="http://schemas.microsoft.com/office/word/2010/wordprocessingGroup" xmlns:wpi="http://schemas.microsoft.com/office/word/2010/wordprocessingInk" xmlns:wne="http://schemas.microsoft.com/office/word/2006/wordml" xmlns:wps="http://schemas.microsoft.com/office/word/2010/wordprocessingShape" mc:Ignorable="w14 w15 w16se wp14">
+<w:document xmlns:wpc="http://schemas.microsoft.com/office/word/2010/wordprocessingCanvas" xmlns:cx="http://schemas.microsoft.com/office/drawing/2014/chartex" xmlns:cx1="http://schemas.microsoft.com/office/drawing/2015/9/8/chartex" xmlns:cx2="http://schemas.microsoft.com/office/drawing/2015/10/21/chartex" xmlns:mc="http://schemas.openxmlformats.org/markup-compatibility/2006" xmlns:o="urn:schemas-microsoft-com:office:office" xmlns:r="http://schemas.openxmlformats.org/officeDocument/2006/relationships" xmlns:m="http://schemas.openxmlformats.org/officeDocument/2006/math" xmlns:v="urn:schemas-microsoft-com:vml" xmlns:wp14="http://schemas.microsoft.com/office/word/2010/wordprocessingDrawing" xmlns:wp="http://schemas.openxmlformats.org/drawingml/2006/wordprocessingDrawing" xmlns:w10="urn:schemas-microsoft-com:office:word" xmlns:w="http://schemas.openxmlformats.org/wordprocessingml/2006/main" xmlns:w14="http://schemas.microsoft.com/office/word/2010/wordml" xmlns:w15="http://schemas.microsoft.com/office/word/2012/wordml" xmlns:w16se="http://schemas.microsoft.com/office/word/2015/wordml/symex" xmlns:wpg="http://schemas.microsoft.com/office/word/2010/wordprocessingGroup" xmlns:wpi="http://schemas.microsoft.com/office/word/2010/wordprocessingInk" xmlns:wne="http://schemas.microsoft.com/office/word/2006/wordml" xmlns:wps="http://schemas.microsoft.com/office/word/2010/wordprocessingShape" mc:Ignorable="w14 w15 w16se wp14">
   <w:body>
     <w:p>
       <w:pPr>
@@ -940,7 +940,6 @@
         </w:numPr>
       </w:pPr>
       <w:r>
-        <w:lastRenderedPageBreak/>
         <w:t>Análise de requisitos</w:t>
       </w:r>
     </w:p>
@@ -1131,7 +1130,16 @@
         <w:t xml:space="preserve">apartamento </w:t>
       </w:r>
       <w:r>
-        <w:t xml:space="preserve">pode criar uma conta de utilizador </w:t>
+        <w:t xml:space="preserve">deverá </w:t>
+      </w:r>
+      <w:r>
+        <w:t>pode</w:t>
+      </w:r>
+      <w:r>
+        <w:t>r</w:t>
+      </w:r>
+      <w:r>
+        <w:t xml:space="preserve"> criar uma conta de utilizador </w:t>
       </w:r>
       <w:r>
         <w:t>indicando o seu nome, e-mail e palavra-passe;</w:t>
@@ -1173,7 +1181,13 @@
         <w:jc w:val="both"/>
       </w:pPr>
       <w:r>
-        <w:t>Depois de autenticado, um utilizador poderá modificar o e-mail associado à sua conta;</w:t>
+        <w:t xml:space="preserve">Depois de autenticado, um utilizador </w:t>
+      </w:r>
+      <w:r>
+        <w:t>deverá poder</w:t>
+      </w:r>
+      <w:r>
+        <w:t xml:space="preserve"> modificar o e-mail associado à sua conta;</w:t>
       </w:r>
     </w:p>
     <w:p>
@@ -1186,7 +1200,22 @@
         <w:jc w:val="both"/>
       </w:pPr>
       <w:r>
-        <w:t>Depois de autenticado, um utilizador poderá modificar a sua password;</w:t>
+        <w:t xml:space="preserve">Depois de autenticado, um utilizador </w:t>
+      </w:r>
+      <w:r>
+        <w:t>deverá poder</w:t>
+      </w:r>
+      <w:r>
+        <w:t xml:space="preserve"> modificar a sua </w:t>
+      </w:r>
+      <w:r>
+        <w:rPr>
+          <w:i/>
+        </w:rPr>
+        <w:t>password</w:t>
+      </w:r>
+      <w:r>
+        <w:t>;</w:t>
       </w:r>
     </w:p>
     <w:p>
@@ -1208,7 +1237,13 @@
         <w:t xml:space="preserve">que regista </w:t>
       </w:r>
       <w:r>
-        <w:t>os movimentos de dinheiro referentes a esse utilizador:</w:t>
+        <w:t xml:space="preserve">os movimentos de dinheiro referentes a esse </w:t>
+      </w:r>
+      <w:r>
+        <w:t>utilizador</w:t>
+      </w:r>
+      <w:r>
+        <w:t>:</w:t>
       </w:r>
     </w:p>
     <w:p>
@@ -1234,7 +1269,10 @@
         <w:jc w:val="both"/>
       </w:pPr>
       <w:r>
-        <w:t>dinheiro que lhe foi pago por outros utilizadores</w:t>
+        <w:t xml:space="preserve">dinheiro que lhe foi pago por outros </w:t>
+      </w:r>
+      <w:r>
+        <w:t>moradores;</w:t>
       </w:r>
     </w:p>
     <w:p>
@@ -1391,7 +1429,10 @@
         <w:jc w:val="both"/>
       </w:pPr>
       <w:r>
-        <w:t>Qualquer morador autenticado deverá poder registar um pagamento que fez a outro utilizador</w:t>
+        <w:t xml:space="preserve">Qualquer morador autenticado deverá poder registar um pagamento que fez a outro </w:t>
+      </w:r>
+      <w:r>
+        <w:t>morador</w:t>
       </w:r>
       <w:r>
         <w:t>, para pagar a totalidade ou parte de uma dívida que tem para com ele</w:t>
@@ -1475,11 +1516,7 @@
         <w:t>Se</w:t>
       </w:r>
       <w:r>
-        <w:t xml:space="preserve">, ao abandonar a partilha de despesas, o morador ainda tiver despesas ou dívidas por pagar, o registo do pagamento </w:t>
-      </w:r>
-      <w:r>
-        <w:lastRenderedPageBreak/>
-        <w:t>das despesa</w:t>
+        <w:t>, ao abandonar a partilha de despesas, o morador ainda tiver despesas ou dívidas por pagar, o registo do pagamento das despesa</w:t>
       </w:r>
       <w:r>
         <w:t>s deverá ficar à responsabilidade</w:t>
@@ -1561,7 +1598,6 @@
         </w:numPr>
       </w:pPr>
       <w:r>
-        <w:lastRenderedPageBreak/>
         <w:t>Modelo de domínio</w:t>
       </w:r>
     </w:p>
@@ -1703,14 +1739,27 @@
       <w:r>
         <w:t xml:space="preserve">Figura </w:t>
       </w:r>
-      <w:fldSimple w:instr=" SEQ Figura \* ARABIC ">
-        <w:r>
-          <w:rPr>
-            <w:noProof/>
-          </w:rPr>
-          <w:t>1</w:t>
-        </w:r>
-      </w:fldSimple>
+      <w:r>
+        <w:fldChar w:fldCharType="begin"/>
+      </w:r>
+      <w:r>
+        <w:instrText xml:space="preserve"> SEQ Figura \* ARABIC </w:instrText>
+      </w:r>
+      <w:r>
+        <w:fldChar w:fldCharType="separate"/>
+      </w:r>
+      <w:r>
+        <w:rPr>
+          <w:noProof/>
+        </w:rPr>
+        <w:t>1</w:t>
+      </w:r>
+      <w:r>
+        <w:rPr>
+          <w:noProof/>
+        </w:rPr>
+        <w:fldChar w:fldCharType="end"/>
+      </w:r>
       <w:r>
         <w:t>-</w:t>
       </w:r>
@@ -1719,20 +1768,118 @@
       </w:r>
     </w:p>
     <w:p>
-      <w:r>
-        <w:lastRenderedPageBreak/>
-        <w:t>No dia-a-dia, surgem despesas causadas pela utilização do apartamento. Essas despesas são partilhadas pelos vários moradores, segundo um plano de divisão da despesa que diz como a despesa deve ser paga pelos moradores que a vão pagar. Entre moradores, pode haver dívidas que surgem quando alguém paga uma despesa ou parte que devia ter sido paga por outro morador.</w:t>
-      </w:r>
-      <w:r>
-        <w:t xml:space="preserve"> Cada morador tem associado a si uma conta corrente onde estão discriminados os seus pagamentos feitos (para pagar uma despesa), os montantes em dívida para outros utilizadores e os montantes recebidos pagos </w:t>
-      </w:r>
-      <w:bookmarkStart w:id="0" w:name="_GoBack"/>
-      <w:bookmarkEnd w:id="0"/>
-      <w:r>
-        <w:t>por outros utilizadores.</w:t>
-      </w:r>
-      <w:r>
-        <w:t xml:space="preserve"> No nosso modelo de Domínio, optamos por não considerar a existência de vários apartamentos. Em vez disso, optamos por estudar o domínio da gestão de despesas na partilha de </w:t>
+      <w:pPr>
+        <w:pStyle w:val="Cabealho2"/>
+        <w:numPr>
+          <w:ilvl w:val="1"/>
+          <w:numId w:val="6"/>
+        </w:numPr>
+      </w:pPr>
+      <w:r>
+        <w:t>Explicação do modelo de domínio apresentado</w:t>
+      </w:r>
+    </w:p>
+    <w:p>
+      <w:pPr>
+        <w:jc w:val="both"/>
+      </w:pPr>
+    </w:p>
+    <w:p>
+      <w:pPr>
+        <w:jc w:val="both"/>
+      </w:pPr>
+      <w:r>
+        <w:t xml:space="preserve">No dia-a-dia, surgem </w:t>
+      </w:r>
+      <w:r>
+        <w:t>despesas resultantes da</w:t>
+      </w:r>
+      <w:r>
+        <w:t xml:space="preserve"> utilização do apartamento. Cada despesa é partilhada</w:t>
+      </w:r>
+      <w:r>
+        <w:t xml:space="preserve"> p</w:t>
+      </w:r>
+      <w:r>
+        <w:t>or</w:t>
+      </w:r>
+      <w:r>
+        <w:t xml:space="preserve"> vários moradores, segundo um plano de divisão da despesa que </w:t>
+      </w:r>
+      <w:r>
+        <w:t>diz que quantia cada morador envolvido na sua partilha deverá paga</w:t>
+      </w:r>
+      <w:r>
+        <w:t xml:space="preserve">r. Entre moradores, pode haver dívidas que surgem quando </w:t>
+      </w:r>
+      <w:r>
+        <w:t>outro morador</w:t>
+      </w:r>
+      <w:r>
+        <w:t xml:space="preserve"> paga uma despesa ou parte que devia ter sido paga por outro morador.</w:t>
+      </w:r>
+      <w:r>
+        <w:t xml:space="preserve"> Cada </w:t>
+      </w:r>
+      <w:r>
+        <w:t>morador tem associada</w:t>
+      </w:r>
+      <w:r>
+        <w:t xml:space="preserve"> a si uma conta corrente onde estão discriminados os pagamentos</w:t>
+      </w:r>
+      <w:r>
+        <w:t xml:space="preserve"> de despesas</w:t>
+      </w:r>
+      <w:r>
+        <w:t xml:space="preserve"> feitos</w:t>
+      </w:r>
+      <w:r>
+        <w:t xml:space="preserve"> por esse morador</w:t>
+      </w:r>
+      <w:r>
+        <w:t>, os montantes em dívida para</w:t>
+      </w:r>
+      <w:r>
+        <w:t xml:space="preserve"> com</w:t>
+      </w:r>
+      <w:r>
+        <w:t xml:space="preserve"> outros </w:t>
+      </w:r>
+      <w:r>
+        <w:t>moradores</w:t>
+      </w:r>
+      <w:r>
+        <w:t xml:space="preserve"> e os montantes recebidos </w:t>
+      </w:r>
+      <w:r>
+        <w:t>de</w:t>
+      </w:r>
+      <w:r>
+        <w:t xml:space="preserve"> outros </w:t>
+      </w:r>
+      <w:r>
+        <w:t>moradores</w:t>
+      </w:r>
+      <w:r>
+        <w:t>.</w:t>
+      </w:r>
+      <w:r>
+        <w:t xml:space="preserve"> No modelo de d</w:t>
+      </w:r>
+      <w:r>
+        <w:t>omínio, o</w:t>
+      </w:r>
+      <w:r>
+        <w:t>ptou-se</w:t>
+      </w:r>
+      <w:r>
+        <w:t xml:space="preserve"> por não considerar a existência de vários apartamentos. Em vez disso, opt</w:t>
+      </w:r>
+      <w:r>
+        <w:t>ou-se</w:t>
+      </w:r>
+      <w:r>
+        <w:t xml:space="preserve"> por estudar o domínio da gestão de despesas na partilha de </w:t>
       </w:r>
       <w:r>
         <w:rPr>
@@ -1741,8 +1888,19 @@
         <w:t>um</w:t>
       </w:r>
       <w:r>
-        <w:t xml:space="preserve"> apartamento.</w:t>
-      </w:r>
+        <w:t xml:space="preserve"> apartamento e, por conseguinte, não se inclui</w:t>
+      </w:r>
+      <w:r>
+        <w:t>u</w:t>
+      </w:r>
+      <w:r>
+        <w:t xml:space="preserve"> o apartamento como entidade.</w:t>
+      </w:r>
+    </w:p>
+    <w:p>
+      <w:pPr>
+        <w:jc w:val="both"/>
+      </w:pPr>
       <w:r>
         <w:br w:type="page"/>
       </w:r>
@@ -1756,7 +1914,6 @@
         </w:numPr>
       </w:pPr>
       <w:r>
-        <w:lastRenderedPageBreak/>
         <w:t xml:space="preserve">Modelo e especificação de </w:t>
       </w:r>
       <w:r>
@@ -1859,14 +2016,27 @@
       <w:r>
         <w:t xml:space="preserve">Figura </w:t>
       </w:r>
-      <w:fldSimple w:instr=" SEQ Figura \* ARABIC ">
-        <w:r>
-          <w:rPr>
-            <w:noProof/>
-          </w:rPr>
-          <w:t>2</w:t>
-        </w:r>
-      </w:fldSimple>
+      <w:r>
+        <w:fldChar w:fldCharType="begin"/>
+      </w:r>
+      <w:r>
+        <w:instrText xml:space="preserve"> SEQ Figura \* ARABIC </w:instrText>
+      </w:r>
+      <w:r>
+        <w:fldChar w:fldCharType="separate"/>
+      </w:r>
+      <w:r>
+        <w:rPr>
+          <w:noProof/>
+        </w:rPr>
+        <w:t>2</w:t>
+      </w:r>
+      <w:r>
+        <w:rPr>
+          <w:noProof/>
+        </w:rPr>
+        <w:fldChar w:fldCharType="end"/>
+      </w:r>
       <w:r>
         <w:t>-Modelo de use cases do gestor de despesas de um apartament</w:t>
       </w:r>
@@ -1882,7 +2052,6 @@
         </w:rPr>
       </w:pPr>
       <w:r>
-        <w:lastRenderedPageBreak/>
         <w:t xml:space="preserve">4.2 Especificação de </w:t>
       </w:r>
       <w:r>
@@ -2724,7 +2893,6 @@
               <w:rPr>
                 <w:b/>
               </w:rPr>
-              <w:lastRenderedPageBreak/>
               <w:t>Use Case</w:t>
             </w:r>
             <w:proofErr w:type="gramEnd"/>
@@ -3461,7 +3629,6 @@
               <w:rPr>
                 <w:b/>
               </w:rPr>
-              <w:lastRenderedPageBreak/>
               <w:t>Use Case</w:t>
             </w:r>
             <w:proofErr w:type="gramEnd"/>
@@ -3945,7 +4112,6 @@
               <w:rPr>
                 <w:b/>
               </w:rPr>
-              <w:lastRenderedPageBreak/>
               <w:t>Use Case</w:t>
             </w:r>
             <w:proofErr w:type="gramEnd"/>
@@ -4967,7 +5133,6 @@
               <w:rPr>
                 <w:b/>
               </w:rPr>
-              <w:lastRenderedPageBreak/>
               <w:t>Exceção</w:t>
             </w:r>
           </w:p>
@@ -5762,7 +5927,6 @@
               <w:rPr>
                 <w:b/>
               </w:rPr>
-              <w:lastRenderedPageBreak/>
               <w:t>Use Case</w:t>
             </w:r>
             <w:proofErr w:type="gramEnd"/>
@@ -6472,7 +6636,6 @@
               <w:rPr>
                 <w:b/>
               </w:rPr>
-              <w:lastRenderedPageBreak/>
               <w:t>Use Case</w:t>
             </w:r>
             <w:proofErr w:type="gramEnd"/>
@@ -6752,7 +6915,6 @@
         </w:numPr>
       </w:pPr>
       <w:r>
-        <w:lastRenderedPageBreak/>
         <w:t>Conclusões</w:t>
       </w:r>
     </w:p>
@@ -6848,7 +7010,19 @@
         <w:rPr>
           <w:rStyle w:val="5yl5"/>
         </w:rPr>
-        <w:t xml:space="preserve">. Apesar de tudo, conseguimos arranjar uma solução adequada ao problema em causa, solução esta que vai ser melhorada e implementada na próxima fase do projeto. A nosso ver, a maior limitação da nossa solução é o facto de não </w:t>
+        <w:t>. Apesar de tudo, conseguimos arranjar uma solução adequada a</w:t>
+      </w:r>
+      <w:r>
+        <w:rPr>
+          <w:rStyle w:val="5yl5"/>
+        </w:rPr>
+        <w:t>o problema em causa, solução ess</w:t>
+      </w:r>
+      <w:r>
+        <w:rPr>
+          <w:rStyle w:val="5yl5"/>
+        </w:rPr>
+        <w:t xml:space="preserve">a que vai ser melhorada e implementada na próxima fase do projeto. A nosso ver, a maior limitação da nossa solução é o facto de não </w:t>
       </w:r>
       <w:r>
         <w:rPr>
@@ -6878,13 +7052,34 @@
         <w:rPr>
           <w:rStyle w:val="5yl5"/>
         </w:rPr>
-        <w:t>ter um bom modelo</w:t>
-      </w:r>
+        <w:t xml:space="preserve">ter </w:t>
+      </w:r>
+      <w:bookmarkStart w:id="0" w:name="_GoBack"/>
       <w:r>
         <w:rPr>
           <w:rStyle w:val="5yl5"/>
         </w:rPr>
-        <w:t>, que se aproxima de soluções já postas em prática no mercado de software.</w:t>
+        <w:t>um bom modelo</w:t>
+      </w:r>
+      <w:bookmarkEnd w:id="0"/>
+      <w:r>
+        <w:rPr>
+          <w:rStyle w:val="5yl5"/>
+        </w:rPr>
+        <w:t xml:space="preserve">, que se aproxima de soluções já postas em prática no mercado de </w:t>
+      </w:r>
+      <w:r>
+        <w:rPr>
+          <w:rStyle w:val="5yl5"/>
+          <w:i/>
+        </w:rPr>
+        <w:t>software</w:t>
+      </w:r>
+      <w:r>
+        <w:rPr>
+          <w:rStyle w:val="5yl5"/>
+        </w:rPr>
+        <w:t>.</w:t>
       </w:r>
     </w:p>
     <w:sectPr>
@@ -6898,7 +7093,7 @@
 </file>
 
 <file path=word/endnotes.xml><?xml version="1.0" encoding="utf-8"?>
-<w:endnotes xmlns:wpc="http://schemas.microsoft.com/office/word/2010/wordprocessingCanvas" xmlns:cx="http://schemas.microsoft.com/office/drawing/2014/chartex" xmlns:cx1="http://schemas.microsoft.com/office/drawing/2015/9/8/chartex" xmlns:cx2="http://schemas.microsoft.com/office/drawing/2015/10/21/chartex" xmlns:cx3="http://schemas.microsoft.com/office/drawing/2016/5/9/chartex" xmlns:cx4="http://schemas.microsoft.com/office/drawing/2016/5/10/chartex" xmlns:cx5="http://schemas.microsoft.com/office/drawing/2016/5/11/chartex" xmlns:mc="http://schemas.openxmlformats.org/markup-compatibility/2006" xmlns:o="urn:schemas-microsoft-com:office:office" xmlns:r="http://schemas.openxmlformats.org/officeDocument/2006/relationships" xmlns:m="http://schemas.openxmlformats.org/officeDocument/2006/math" xmlns:v="urn:schemas-microsoft-com:vml" xmlns:wp14="http://schemas.microsoft.com/office/word/2010/wordprocessingDrawing" xmlns:wp="http://schemas.openxmlformats.org/drawingml/2006/wordprocessingDrawing" xmlns:w10="urn:schemas-microsoft-com:office:word" xmlns:w="http://schemas.openxmlformats.org/wordprocessingml/2006/main" xmlns:w14="http://schemas.microsoft.com/office/word/2010/wordml" xmlns:w15="http://schemas.microsoft.com/office/word/2012/wordml" xmlns:w16se="http://schemas.microsoft.com/office/word/2015/wordml/symex" xmlns:wpg="http://schemas.microsoft.com/office/word/2010/wordprocessingGroup" xmlns:wpi="http://schemas.microsoft.com/office/word/2010/wordprocessingInk" xmlns:wne="http://schemas.microsoft.com/office/word/2006/wordml" xmlns:wps="http://schemas.microsoft.com/office/word/2010/wordprocessingShape" mc:Ignorable="w14 w15 w16se wp14">
+<w:endnotes xmlns:wpc="http://schemas.microsoft.com/office/word/2010/wordprocessingCanvas" xmlns:cx="http://schemas.microsoft.com/office/drawing/2014/chartex" xmlns:cx1="http://schemas.microsoft.com/office/drawing/2015/9/8/chartex" xmlns:cx2="http://schemas.microsoft.com/office/drawing/2015/10/21/chartex" xmlns:mc="http://schemas.openxmlformats.org/markup-compatibility/2006" xmlns:o="urn:schemas-microsoft-com:office:office" xmlns:r="http://schemas.openxmlformats.org/officeDocument/2006/relationships" xmlns:m="http://schemas.openxmlformats.org/officeDocument/2006/math" xmlns:v="urn:schemas-microsoft-com:vml" xmlns:wp14="http://schemas.microsoft.com/office/word/2010/wordprocessingDrawing" xmlns:wp="http://schemas.openxmlformats.org/drawingml/2006/wordprocessingDrawing" xmlns:w10="urn:schemas-microsoft-com:office:word" xmlns:w="http://schemas.openxmlformats.org/wordprocessingml/2006/main" xmlns:w14="http://schemas.microsoft.com/office/word/2010/wordml" xmlns:w15="http://schemas.microsoft.com/office/word/2012/wordml" xmlns:w16se="http://schemas.microsoft.com/office/word/2015/wordml/symex" xmlns:wpg="http://schemas.microsoft.com/office/word/2010/wordprocessingGroup" xmlns:wpi="http://schemas.microsoft.com/office/word/2010/wordprocessingInk" xmlns:wne="http://schemas.microsoft.com/office/word/2006/wordml" xmlns:wps="http://schemas.microsoft.com/office/word/2010/wordprocessingShape" mc:Ignorable="w14 w15 w16se wp14">
   <w:endnote w:type="separator" w:id="-1">
     <w:p>
       <w:pPr>
@@ -6923,7 +7118,7 @@
 </file>
 
 <file path=word/footer1.xml><?xml version="1.0" encoding="utf-8"?>
-<w:ftr xmlns:wpc="http://schemas.microsoft.com/office/word/2010/wordprocessingCanvas" xmlns:cx="http://schemas.microsoft.com/office/drawing/2014/chartex" xmlns:cx1="http://schemas.microsoft.com/office/drawing/2015/9/8/chartex" xmlns:cx2="http://schemas.microsoft.com/office/drawing/2015/10/21/chartex" xmlns:cx3="http://schemas.microsoft.com/office/drawing/2016/5/9/chartex" xmlns:cx4="http://schemas.microsoft.com/office/drawing/2016/5/10/chartex" xmlns:cx5="http://schemas.microsoft.com/office/drawing/2016/5/11/chartex" xmlns:mc="http://schemas.openxmlformats.org/markup-compatibility/2006" xmlns:o="urn:schemas-microsoft-com:office:office" xmlns:r="http://schemas.openxmlformats.org/officeDocument/2006/relationships" xmlns:m="http://schemas.openxmlformats.org/officeDocument/2006/math" xmlns:v="urn:schemas-microsoft-com:vml" xmlns:wp14="http://schemas.microsoft.com/office/word/2010/wordprocessingDrawing" xmlns:wp="http://schemas.openxmlformats.org/drawingml/2006/wordprocessingDrawing" xmlns:w10="urn:schemas-microsoft-com:office:word" xmlns:w="http://schemas.openxmlformats.org/wordprocessingml/2006/main" xmlns:w14="http://schemas.microsoft.com/office/word/2010/wordml" xmlns:w15="http://schemas.microsoft.com/office/word/2012/wordml" xmlns:w16se="http://schemas.microsoft.com/office/word/2015/wordml/symex" xmlns:wpg="http://schemas.microsoft.com/office/word/2010/wordprocessingGroup" xmlns:wpi="http://schemas.microsoft.com/office/word/2010/wordprocessingInk" xmlns:wne="http://schemas.microsoft.com/office/word/2006/wordml" xmlns:wps="http://schemas.microsoft.com/office/word/2010/wordprocessingShape" mc:Ignorable="w14 w15 w16se wp14">
+<w:ftr xmlns:wpc="http://schemas.microsoft.com/office/word/2010/wordprocessingCanvas" xmlns:cx="http://schemas.microsoft.com/office/drawing/2014/chartex" xmlns:cx1="http://schemas.microsoft.com/office/drawing/2015/9/8/chartex" xmlns:cx2="http://schemas.microsoft.com/office/drawing/2015/10/21/chartex" xmlns:mc="http://schemas.openxmlformats.org/markup-compatibility/2006" xmlns:o="urn:schemas-microsoft-com:office:office" xmlns:r="http://schemas.openxmlformats.org/officeDocument/2006/relationships" xmlns:m="http://schemas.openxmlformats.org/officeDocument/2006/math" xmlns:v="urn:schemas-microsoft-com:vml" xmlns:wp14="http://schemas.microsoft.com/office/word/2010/wordprocessingDrawing" xmlns:wp="http://schemas.openxmlformats.org/drawingml/2006/wordprocessingDrawing" xmlns:w10="urn:schemas-microsoft-com:office:word" xmlns:w="http://schemas.openxmlformats.org/wordprocessingml/2006/main" xmlns:w14="http://schemas.microsoft.com/office/word/2010/wordml" xmlns:w15="http://schemas.microsoft.com/office/word/2012/wordml" xmlns:w16se="http://schemas.microsoft.com/office/word/2015/wordml/symex" xmlns:wpg="http://schemas.microsoft.com/office/word/2010/wordprocessingGroup" xmlns:wpi="http://schemas.microsoft.com/office/word/2010/wordprocessingInk" xmlns:wne="http://schemas.microsoft.com/office/word/2006/wordml" xmlns:wps="http://schemas.microsoft.com/office/word/2010/wordprocessingShape" mc:Ignorable="w14 w15 w16se wp14">
   <w:sdt>
     <w:sdtPr>
       <w:id w:val="-1531793099"/>
@@ -6952,7 +7147,7 @@
           <w:rPr>
             <w:noProof/>
           </w:rPr>
-          <w:t>13</w:t>
+          <w:t>15</w:t>
         </w:r>
         <w:r>
           <w:fldChar w:fldCharType="end"/>
@@ -6969,7 +7164,7 @@
 </file>
 
 <file path=word/footnotes.xml><?xml version="1.0" encoding="utf-8"?>
-<w:footnotes xmlns:wpc="http://schemas.microsoft.com/office/word/2010/wordprocessingCanvas" xmlns:cx="http://schemas.microsoft.com/office/drawing/2014/chartex" xmlns:cx1="http://schemas.microsoft.com/office/drawing/2015/9/8/chartex" xmlns:cx2="http://schemas.microsoft.com/office/drawing/2015/10/21/chartex" xmlns:cx3="http://schemas.microsoft.com/office/drawing/2016/5/9/chartex" xmlns:cx4="http://schemas.microsoft.com/office/drawing/2016/5/10/chartex" xmlns:cx5="http://schemas.microsoft.com/office/drawing/2016/5/11/chartex" xmlns:mc="http://schemas.openxmlformats.org/markup-compatibility/2006" xmlns:o="urn:schemas-microsoft-com:office:office" xmlns:r="http://schemas.openxmlformats.org/officeDocument/2006/relationships" xmlns:m="http://schemas.openxmlformats.org/officeDocument/2006/math" xmlns:v="urn:schemas-microsoft-com:vml" xmlns:wp14="http://schemas.microsoft.com/office/word/2010/wordprocessingDrawing" xmlns:wp="http://schemas.openxmlformats.org/drawingml/2006/wordprocessingDrawing" xmlns:w10="urn:schemas-microsoft-com:office:word" xmlns:w="http://schemas.openxmlformats.org/wordprocessingml/2006/main" xmlns:w14="http://schemas.microsoft.com/office/word/2010/wordml" xmlns:w15="http://schemas.microsoft.com/office/word/2012/wordml" xmlns:w16se="http://schemas.microsoft.com/office/word/2015/wordml/symex" xmlns:wpg="http://schemas.microsoft.com/office/word/2010/wordprocessingGroup" xmlns:wpi="http://schemas.microsoft.com/office/word/2010/wordprocessingInk" xmlns:wne="http://schemas.microsoft.com/office/word/2006/wordml" xmlns:wps="http://schemas.microsoft.com/office/word/2010/wordprocessingShape" mc:Ignorable="w14 w15 w16se wp14">
+<w:footnotes xmlns:wpc="http://schemas.microsoft.com/office/word/2010/wordprocessingCanvas" xmlns:cx="http://schemas.microsoft.com/office/drawing/2014/chartex" xmlns:cx1="http://schemas.microsoft.com/office/drawing/2015/9/8/chartex" xmlns:cx2="http://schemas.microsoft.com/office/drawing/2015/10/21/chartex" xmlns:mc="http://schemas.openxmlformats.org/markup-compatibility/2006" xmlns:o="urn:schemas-microsoft-com:office:office" xmlns:r="http://schemas.openxmlformats.org/officeDocument/2006/relationships" xmlns:m="http://schemas.openxmlformats.org/officeDocument/2006/math" xmlns:v="urn:schemas-microsoft-com:vml" xmlns:wp14="http://schemas.microsoft.com/office/word/2010/wordprocessingDrawing" xmlns:wp="http://schemas.openxmlformats.org/drawingml/2006/wordprocessingDrawing" xmlns:w10="urn:schemas-microsoft-com:office:word" xmlns:w="http://schemas.openxmlformats.org/wordprocessingml/2006/main" xmlns:w14="http://schemas.microsoft.com/office/word/2010/wordml" xmlns:w15="http://schemas.microsoft.com/office/word/2012/wordml" xmlns:w16se="http://schemas.microsoft.com/office/word/2015/wordml/symex" xmlns:wpg="http://schemas.microsoft.com/office/word/2010/wordprocessingGroup" xmlns:wpi="http://schemas.microsoft.com/office/word/2010/wordprocessingInk" xmlns:wne="http://schemas.microsoft.com/office/word/2006/wordml" xmlns:wps="http://schemas.microsoft.com/office/word/2010/wordprocessingShape" mc:Ignorable="w14 w15 w16se wp14">
   <w:footnote w:type="separator" w:id="-1">
     <w:p>
       <w:pPr>
@@ -6994,7 +7189,7 @@
 </file>
 
 <file path=word/header1.xml><?xml version="1.0" encoding="utf-8"?>
-<w:hdr xmlns:wpc="http://schemas.microsoft.com/office/word/2010/wordprocessingCanvas" xmlns:cx="http://schemas.microsoft.com/office/drawing/2014/chartex" xmlns:cx1="http://schemas.microsoft.com/office/drawing/2015/9/8/chartex" xmlns:cx2="http://schemas.microsoft.com/office/drawing/2015/10/21/chartex" xmlns:cx3="http://schemas.microsoft.com/office/drawing/2016/5/9/chartex" xmlns:cx4="http://schemas.microsoft.com/office/drawing/2016/5/10/chartex" xmlns:cx5="http://schemas.microsoft.com/office/drawing/2016/5/11/chartex" xmlns:mc="http://schemas.openxmlformats.org/markup-compatibility/2006" xmlns:o="urn:schemas-microsoft-com:office:office" xmlns:r="http://schemas.openxmlformats.org/officeDocument/2006/relationships" xmlns:m="http://schemas.openxmlformats.org/officeDocument/2006/math" xmlns:v="urn:schemas-microsoft-com:vml" xmlns:wp14="http://schemas.microsoft.com/office/word/2010/wordprocessingDrawing" xmlns:wp="http://schemas.openxmlformats.org/drawingml/2006/wordprocessingDrawing" xmlns:w10="urn:schemas-microsoft-com:office:word" xmlns:w="http://schemas.openxmlformats.org/wordprocessingml/2006/main" xmlns:w14="http://schemas.microsoft.com/office/word/2010/wordml" xmlns:w15="http://schemas.microsoft.com/office/word/2012/wordml" xmlns:w16se="http://schemas.microsoft.com/office/word/2015/wordml/symex" xmlns:wpg="http://schemas.microsoft.com/office/word/2010/wordprocessingGroup" xmlns:wpi="http://schemas.microsoft.com/office/word/2010/wordprocessingInk" xmlns:wne="http://schemas.microsoft.com/office/word/2006/wordml" xmlns:wps="http://schemas.microsoft.com/office/word/2010/wordprocessingShape" mc:Ignorable="w14 w15 w16se wp14">
+<w:hdr xmlns:wpc="http://schemas.microsoft.com/office/word/2010/wordprocessingCanvas" xmlns:cx="http://schemas.microsoft.com/office/drawing/2014/chartex" xmlns:cx1="http://schemas.microsoft.com/office/drawing/2015/9/8/chartex" xmlns:cx2="http://schemas.microsoft.com/office/drawing/2015/10/21/chartex" xmlns:mc="http://schemas.openxmlformats.org/markup-compatibility/2006" xmlns:o="urn:schemas-microsoft-com:office:office" xmlns:r="http://schemas.openxmlformats.org/officeDocument/2006/relationships" xmlns:m="http://schemas.openxmlformats.org/officeDocument/2006/math" xmlns:v="urn:schemas-microsoft-com:vml" xmlns:wp14="http://schemas.microsoft.com/office/word/2010/wordprocessingDrawing" xmlns:wp="http://schemas.openxmlformats.org/drawingml/2006/wordprocessingDrawing" xmlns:w10="urn:schemas-microsoft-com:office:word" xmlns:w="http://schemas.openxmlformats.org/wordprocessingml/2006/main" xmlns:w14="http://schemas.microsoft.com/office/word/2010/wordml" xmlns:w15="http://schemas.microsoft.com/office/word/2012/wordml" xmlns:w16se="http://schemas.microsoft.com/office/word/2015/wordml/symex" xmlns:wpg="http://schemas.microsoft.com/office/word/2010/wordprocessingGroup" xmlns:wpi="http://schemas.microsoft.com/office/word/2010/wordprocessingInk" xmlns:wne="http://schemas.microsoft.com/office/word/2006/wordml" xmlns:wps="http://schemas.microsoft.com/office/word/2010/wordprocessingShape" mc:Ignorable="w14 w15 w16se wp14">
   <w:p>
     <w:pPr>
       <w:pStyle w:val="Cabealho"/>
@@ -7030,7 +7225,7 @@
 </file>
 
 <file path=word/numbering.xml><?xml version="1.0" encoding="utf-8"?>
-<w:numbering xmlns:wpc="http://schemas.microsoft.com/office/word/2010/wordprocessingCanvas" xmlns:cx="http://schemas.microsoft.com/office/drawing/2014/chartex" xmlns:cx1="http://schemas.microsoft.com/office/drawing/2015/9/8/chartex" xmlns:cx2="http://schemas.microsoft.com/office/drawing/2015/10/21/chartex" xmlns:cx3="http://schemas.microsoft.com/office/drawing/2016/5/9/chartex" xmlns:cx4="http://schemas.microsoft.com/office/drawing/2016/5/10/chartex" xmlns:cx5="http://schemas.microsoft.com/office/drawing/2016/5/11/chartex" xmlns:mc="http://schemas.openxmlformats.org/markup-compatibility/2006" xmlns:o="urn:schemas-microsoft-com:office:office" xmlns:r="http://schemas.openxmlformats.org/officeDocument/2006/relationships" xmlns:m="http://schemas.openxmlformats.org/officeDocument/2006/math" xmlns:v="urn:schemas-microsoft-com:vml" xmlns:wp14="http://schemas.microsoft.com/office/word/2010/wordprocessingDrawing" xmlns:wp="http://schemas.openxmlformats.org/drawingml/2006/wordprocessingDrawing" xmlns:w10="urn:schemas-microsoft-com:office:word" xmlns:w="http://schemas.openxmlformats.org/wordprocessingml/2006/main" xmlns:w14="http://schemas.microsoft.com/office/word/2010/wordml" xmlns:w15="http://schemas.microsoft.com/office/word/2012/wordml" xmlns:w16se="http://schemas.microsoft.com/office/word/2015/wordml/symex" xmlns:wpg="http://schemas.microsoft.com/office/word/2010/wordprocessingGroup" xmlns:wpi="http://schemas.microsoft.com/office/word/2010/wordprocessingInk" xmlns:wne="http://schemas.microsoft.com/office/word/2006/wordml" xmlns:wps="http://schemas.microsoft.com/office/word/2010/wordprocessingShape" mc:Ignorable="w14 w15 w16se wp14">
+<w:numbering xmlns:wpc="http://schemas.microsoft.com/office/word/2010/wordprocessingCanvas" xmlns:cx="http://schemas.microsoft.com/office/drawing/2014/chartex" xmlns:cx1="http://schemas.microsoft.com/office/drawing/2015/9/8/chartex" xmlns:cx2="http://schemas.microsoft.com/office/drawing/2015/10/21/chartex" xmlns:mc="http://schemas.openxmlformats.org/markup-compatibility/2006" xmlns:o="urn:schemas-microsoft-com:office:office" xmlns:r="http://schemas.openxmlformats.org/officeDocument/2006/relationships" xmlns:m="http://schemas.openxmlformats.org/officeDocument/2006/math" xmlns:v="urn:schemas-microsoft-com:vml" xmlns:wp14="http://schemas.microsoft.com/office/word/2010/wordprocessingDrawing" xmlns:wp="http://schemas.openxmlformats.org/drawingml/2006/wordprocessingDrawing" xmlns:w10="urn:schemas-microsoft-com:office:word" xmlns:w="http://schemas.openxmlformats.org/wordprocessingml/2006/main" xmlns:w14="http://schemas.microsoft.com/office/word/2010/wordml" xmlns:w15="http://schemas.microsoft.com/office/word/2012/wordml" xmlns:w16se="http://schemas.microsoft.com/office/word/2015/wordml/symex" xmlns:wpg="http://schemas.microsoft.com/office/word/2010/wordprocessingGroup" xmlns:wpi="http://schemas.microsoft.com/office/word/2010/wordprocessingInk" xmlns:wne="http://schemas.microsoft.com/office/word/2006/wordml" xmlns:wps="http://schemas.microsoft.com/office/word/2010/wordprocessingShape" mc:Ignorable="w14 w15 w16se wp14">
   <w:abstractNum w:abstractNumId="0" w15:restartNumberingAfterBreak="0">
     <w:nsid w:val="06E3756A"/>
     <w:multiLevelType w:val="multilevel"/>
@@ -9730,7 +9925,7 @@
       </w:pPr>
     </w:pPrDefault>
   </w:docDefaults>
-  <w:latentStyles w:defLockedState="0" w:defUIPriority="99" w:defSemiHidden="0" w:defUnhideWhenUsed="0" w:defQFormat="0" w:count="374">
+  <w:latentStyles w:defLockedState="0" w:defUIPriority="99" w:defSemiHidden="0" w:defUnhideWhenUsed="0" w:defQFormat="0" w:count="372">
     <w:lsdException w:name="Normal" w:uiPriority="0" w:qFormat="1"/>
     <w:lsdException w:name="heading 1" w:uiPriority="9" w:qFormat="1"/>
     <w:lsdException w:name="heading 2" w:semiHidden="1" w:uiPriority="9" w:unhideWhenUsed="1" w:qFormat="1"/>
@@ -9836,6 +10031,7 @@
     <w:lsdException w:name="HTML Sample" w:semiHidden="1" w:unhideWhenUsed="1"/>
     <w:lsdException w:name="HTML Typewriter" w:semiHidden="1" w:unhideWhenUsed="1"/>
     <w:lsdException w:name="HTML Variable" w:semiHidden="1" w:unhideWhenUsed="1"/>
+    <w:lsdException w:name="Normal Table" w:semiHidden="1" w:unhideWhenUsed="1"/>
     <w:lsdException w:name="annotation subject" w:semiHidden="1" w:unhideWhenUsed="1"/>
     <w:lsdException w:name="No List" w:semiHidden="1" w:unhideWhenUsed="1"/>
     <w:lsdException w:name="Outline List 1" w:semiHidden="1" w:unhideWhenUsed="1"/>
@@ -9881,9 +10077,11 @@
     <w:lsdException w:name="Table Subtle 1" w:semiHidden="1" w:unhideWhenUsed="1"/>
     <w:lsdException w:name="Table Subtle 2" w:semiHidden="1" w:unhideWhenUsed="1"/>
     <w:lsdException w:name="Table Web 1" w:semiHidden="1" w:unhideWhenUsed="1"/>
+    <w:lsdException w:name="Table Web 2" w:semiHidden="1" w:unhideWhenUsed="1"/>
     <w:lsdException w:name="Table Web 3" w:semiHidden="1" w:unhideWhenUsed="1"/>
     <w:lsdException w:name="Balloon Text" w:semiHidden="1" w:unhideWhenUsed="1"/>
     <w:lsdException w:name="Table Grid" w:uiPriority="39"/>
+    <w:lsdException w:name="Table Theme" w:semiHidden="1" w:unhideWhenUsed="1"/>
     <w:lsdException w:name="Placeholder Text" w:semiHidden="1"/>
     <w:lsdException w:name="No Spacing" w:uiPriority="1" w:qFormat="1"/>
     <w:lsdException w:name="Light Shading" w:uiPriority="60"/>
@@ -10100,8 +10298,6 @@
     <w:lsdException w:name="List Table 6 Colorful Accent 6" w:uiPriority="51"/>
     <w:lsdException w:name="List Table 7 Colorful Accent 6" w:uiPriority="52"/>
     <w:lsdException w:name="Mention" w:semiHidden="1" w:unhideWhenUsed="1"/>
-    <w:lsdException w:name="Smart Hyperlink" w:semiHidden="1" w:unhideWhenUsed="1"/>
-    <w:lsdException w:name="Hashtag" w:semiHidden="1" w:unhideWhenUsed="1"/>
   </w:latentStyles>
   <w:style w:type="paragraph" w:default="1" w:styleId="Normal">
     <w:name w:val="Normal"/>
@@ -10661,7 +10857,7 @@
 </file>
 
 <file path=customXml/itemProps1.xml><?xml version="1.0" encoding="utf-8"?>
-<ds:datastoreItem xmlns:ds="http://schemas.openxmlformats.org/officeDocument/2006/customXml" ds:itemID="{283B00A9-7839-43E7-B9B7-062557AAEE49}">
+<ds:datastoreItem xmlns:ds="http://schemas.openxmlformats.org/officeDocument/2006/customXml" ds:itemID="{D3E0B683-9D93-4C4F-995A-E085E57F87C4}">
   <ds:schemaRefs>
     <ds:schemaRef ds:uri="http://schemas.openxmlformats.org/officeDocument/2006/bibliography"/>
   </ds:schemaRefs>

</xml_diff>